<commit_message>
Báo cáo thực tập buổi 4
</commit_message>
<xml_diff>
--- a/Thực tập doanh nghiệp hè 2024/Báo cáo thực tập buổi 3.docx
+++ b/Thực tập doanh nghiệp hè 2024/Báo cáo thực tập buổi 3.docx
@@ -1,666 +1,173 @@
 
 <file path=word/document.xml><?xml version="1.0" encoding="utf-8"?>
-<w:document xmlns:wpc="http://schemas.microsoft.com/office/word/2010/wordprocessingCanvas" xmlns:cx="http://schemas.microsoft.com/office/drawing/2014/chartex" xmlns:cx1="http://schemas.microsoft.com/office/drawing/2015/9/8/chartex" xmlns:cx2="http://schemas.microsoft.com/office/drawing/2015/10/21/chartex" xmlns:cx3="http://schemas.microsoft.com/office/drawing/2016/5/9/chartex" xmlns:cx4="http://schemas.microsoft.com/office/drawing/2016/5/10/chartex" xmlns:cx5="http://schemas.microsoft.com/office/drawing/2016/5/11/chartex" xmlns:cx6="http://schemas.microsoft.com/office/drawing/2016/5/12/chartex" xmlns:cx7="http://schemas.microsoft.com/office/drawing/2016/5/13/chartex" xmlns:cx8="http://schemas.microsoft.com/office/drawing/2016/5/14/chartex" xmlns:mc="http://schemas.openxmlformats.org/markup-compatibility/2006" xmlns:aink="http://schemas.microsoft.com/office/drawing/2016/ink" xmlns:am3d="http://schemas.microsoft.com/office/drawing/2017/model3d" xmlns:o="urn:schemas-microsoft-com:office:office" xmlns:r="http://schemas.openxmlformats.org/officeDocument/2006/relationships" xmlns:m="http://schemas.openxmlformats.org/officeDocument/2006/math" xmlns:v="urn:schemas-microsoft-com:vml" xmlns:wp14="http://schemas.microsoft.com/office/word/2010/wordprocessingDrawing" xmlns:wp="http://schemas.openxmlformats.org/drawingml/2006/wordprocessingDrawing" xmlns:w10="urn:schemas-microsoft-com:office:word" xmlns:w="http://schemas.openxmlformats.org/wordprocessingml/2006/main" xmlns:w14="http://schemas.microsoft.com/office/word/2010/wordml" xmlns:w15="http://schemas.microsoft.com/office/word/2012/wordml" xmlns:w16cex="http://schemas.microsoft.com/office/word/2018/wordml/cex" xmlns:w16cid="http://schemas.microsoft.com/office/word/2016/wordml/cid" xmlns:w16="http://schemas.microsoft.com/office/word/2018/wordml" xmlns:w16sdtdh="http://schemas.microsoft.com/office/word/2020/wordml/sdtdatahash" xmlns:w16se="http://schemas.microsoft.com/office/word/2015/wordml/symex" xmlns:wpg="http://schemas.microsoft.com/office/word/2010/wordprocessingGroup" xmlns:wpi="http://schemas.microsoft.com/office/word/2010/wordprocessingInk" xmlns:wne="http://schemas.microsoft.com/office/word/2006/wordml" xmlns:wps="http://schemas.microsoft.com/office/word/2010/wordprocessingShape" mc:Ignorable="w14 w15 w16se w16cid w16 w16cex w16sdtdh wp14">
+<w:document xmlns:wpc="http://schemas.microsoft.com/office/word/2010/wordprocessingCanvas" xmlns:cx="http://schemas.microsoft.com/office/drawing/2014/chartex" xmlns:cx1="http://schemas.microsoft.com/office/drawing/2015/9/8/chartex" xmlns:cx2="http://schemas.microsoft.com/office/drawing/2015/10/21/chartex" xmlns:cx3="http://schemas.microsoft.com/office/drawing/2016/5/9/chartex" xmlns:cx4="http://schemas.microsoft.com/office/drawing/2016/5/10/chartex" xmlns:cx5="http://schemas.microsoft.com/office/drawing/2016/5/11/chartex" xmlns:cx6="http://schemas.microsoft.com/office/drawing/2016/5/12/chartex" xmlns:cx7="http://schemas.microsoft.com/office/drawing/2016/5/13/chartex" xmlns:cx8="http://schemas.microsoft.com/office/drawing/2016/5/14/chartex" xmlns:mc="http://schemas.openxmlformats.org/markup-compatibility/2006" xmlns:aink="http://schemas.microsoft.com/office/drawing/2016/ink" xmlns:am3d="http://schemas.microsoft.com/office/drawing/2017/model3d" xmlns:o="urn:schemas-microsoft-com:office:office" xmlns:oel="http://schemas.microsoft.com/office/2019/extlst" xmlns:r="http://schemas.openxmlformats.org/officeDocument/2006/relationships" xmlns:m="http://schemas.openxmlformats.org/officeDocument/2006/math" xmlns:v="urn:schemas-microsoft-com:vml" xmlns:wp14="http://schemas.microsoft.com/office/word/2010/wordprocessingDrawing" xmlns:wp="http://schemas.openxmlformats.org/drawingml/2006/wordprocessingDrawing" xmlns:w10="urn:schemas-microsoft-com:office:word" xmlns:w="http://schemas.openxmlformats.org/wordprocessingml/2006/main" xmlns:w14="http://schemas.microsoft.com/office/word/2010/wordml" xmlns:w15="http://schemas.microsoft.com/office/word/2012/wordml" xmlns:w16cex="http://schemas.microsoft.com/office/word/2018/wordml/cex" xmlns:w16cid="http://schemas.microsoft.com/office/word/2016/wordml/cid" xmlns:w16="http://schemas.microsoft.com/office/word/2018/wordml" xmlns:w16sdtdh="http://schemas.microsoft.com/office/word/2020/wordml/sdtdatahash" xmlns:w16se="http://schemas.microsoft.com/office/word/2015/wordml/symex" xmlns:wpg="http://schemas.microsoft.com/office/word/2010/wordprocessingGroup" xmlns:wpi="http://schemas.microsoft.com/office/word/2010/wordprocessingInk" xmlns:wne="http://schemas.microsoft.com/office/word/2006/wordml" xmlns:wps="http://schemas.microsoft.com/office/word/2010/wordprocessingShape" mc:Ignorable="w14 w15 w16se w16cid w16 w16cex w16sdtdh wp14">
   <w:body>
     <w:p>
       <w:pPr>
-        <w:pStyle w:val="Tiu"/>
-      </w:pPr>
-      <w:proofErr w:type="spellStart"/>
-      <w:r>
-        <w:t>Báo</w:t>
-      </w:r>
-      <w:proofErr w:type="spellEnd"/>
-      <w:r>
-        <w:t xml:space="preserve"> </w:t>
-      </w:r>
-      <w:proofErr w:type="spellStart"/>
-      <w:r>
-        <w:t>cáo</w:t>
-      </w:r>
-      <w:proofErr w:type="spellEnd"/>
-      <w:r>
-        <w:t xml:space="preserve"> </w:t>
-      </w:r>
-      <w:proofErr w:type="spellStart"/>
-      <w:r>
-        <w:t>thực</w:t>
-      </w:r>
-      <w:proofErr w:type="spellEnd"/>
-      <w:r>
-        <w:t xml:space="preserve"> </w:t>
-      </w:r>
-      <w:proofErr w:type="spellStart"/>
-      <w:r>
-        <w:t>tập</w:t>
-      </w:r>
-      <w:proofErr w:type="spellEnd"/>
-      <w:r>
-        <w:t xml:space="preserve"> </w:t>
-      </w:r>
-      <w:proofErr w:type="spellStart"/>
-      <w:r>
-        <w:t>buổi</w:t>
-      </w:r>
-      <w:proofErr w:type="spellEnd"/>
-      <w:r>
-        <w:t xml:space="preserve"> 3: design the file Figma</w:t>
-      </w:r>
-    </w:p>
-    <w:p>
-      <w:pPr>
-        <w:pStyle w:val="Tiuphu"/>
-      </w:pPr>
-      <w:r>
-        <w:t xml:space="preserve">Design </w:t>
-      </w:r>
-      <w:proofErr w:type="spellStart"/>
-      <w:r>
-        <w:t>trang</w:t>
-      </w:r>
-      <w:proofErr w:type="spellEnd"/>
-      <w:r>
-        <w:t xml:space="preserve"> </w:t>
-      </w:r>
-      <w:proofErr w:type="spellStart"/>
-      <w:r>
-        <w:t>chủ</w:t>
-      </w:r>
-      <w:proofErr w:type="spellEnd"/>
-      <w:r>
-        <w:t xml:space="preserve"> </w:t>
-      </w:r>
-      <w:proofErr w:type="spellStart"/>
+        <w:pStyle w:val="Title"/>
+      </w:pPr>
+      <w:r>
+        <w:t xml:space="preserve">Báo cáo thực tập buổi 3: design </w:t>
+      </w:r>
       <w:r>
         <w:t>theo</w:t>
       </w:r>
-      <w:proofErr w:type="spellEnd"/>
-      <w:r>
-        <w:t xml:space="preserve"> file Figma có </w:t>
-      </w:r>
-      <w:proofErr w:type="spellStart"/>
-      <w:r>
-        <w:t>sẵn</w:t>
-      </w:r>
-      <w:proofErr w:type="spellEnd"/>
-    </w:p>
-    <w:p>
-      <w:pPr>
-        <w:pStyle w:val="u1"/>
-      </w:pPr>
-      <w:r>
-        <w:t xml:space="preserve">Giao </w:t>
-      </w:r>
-      <w:proofErr w:type="spellStart"/>
-      <w:r>
-        <w:t>tiếp</w:t>
-      </w:r>
-      <w:proofErr w:type="spellEnd"/>
-      <w:r>
-        <w:t xml:space="preserve"> </w:t>
-      </w:r>
-      <w:proofErr w:type="spellStart"/>
-      <w:r>
-        <w:t>công</w:t>
-      </w:r>
-      <w:proofErr w:type="spellEnd"/>
-      <w:r>
-        <w:t xml:space="preserve"> </w:t>
-      </w:r>
-      <w:proofErr w:type="spellStart"/>
-      <w:r>
-        <w:t>việc</w:t>
-      </w:r>
-      <w:proofErr w:type="spellEnd"/>
-    </w:p>
-    <w:p>
-      <w:pPr>
-        <w:pStyle w:val="oancuaDanhsach"/>
+      <w:r>
+        <w:t xml:space="preserve"> file Figma</w:t>
+      </w:r>
+    </w:p>
+    <w:p>
+      <w:pPr>
+        <w:pStyle w:val="Subtitle"/>
+      </w:pPr>
+      <w:r>
+        <w:t>Design trang chủ theo file Figma có sẵn</w:t>
+      </w:r>
+    </w:p>
+    <w:p>
+      <w:pPr>
+        <w:pStyle w:val="Heading1"/>
+      </w:pPr>
+      <w:r>
+        <w:t>Giao tiếp công việc</w:t>
+      </w:r>
+    </w:p>
+    <w:p>
+      <w:pPr>
+        <w:pStyle w:val="ListParagraph"/>
         <w:numPr>
           <w:ilvl w:val="0"/>
           <w:numId w:val="2"/>
         </w:numPr>
       </w:pPr>
       <w:r>
-        <w:t xml:space="preserve">Xin </w:t>
-      </w:r>
-      <w:proofErr w:type="spellStart"/>
-      <w:r>
-        <w:t>nghỉ</w:t>
-      </w:r>
-      <w:proofErr w:type="spellEnd"/>
-      <w:r>
-        <w:t xml:space="preserve"> ở </w:t>
-      </w:r>
-      <w:proofErr w:type="spellStart"/>
-      <w:r>
-        <w:t>nhà</w:t>
-      </w:r>
-      <w:proofErr w:type="spellEnd"/>
-      <w:r>
-        <w:t xml:space="preserve"> </w:t>
-      </w:r>
-      <w:proofErr w:type="spellStart"/>
-      <w:r>
-        <w:t>để</w:t>
-      </w:r>
-      <w:proofErr w:type="spellEnd"/>
-      <w:r>
-        <w:t xml:space="preserve"> </w:t>
-      </w:r>
-      <w:proofErr w:type="spellStart"/>
-      <w:r>
-        <w:t>làm</w:t>
-      </w:r>
-      <w:proofErr w:type="spellEnd"/>
-      <w:r>
-        <w:t xml:space="preserve"> </w:t>
-      </w:r>
-      <w:proofErr w:type="spellStart"/>
-      <w:r>
-        <w:t>từ</w:t>
-      </w:r>
-      <w:proofErr w:type="spellEnd"/>
-      <w:r>
-        <w:t xml:space="preserve"> </w:t>
-      </w:r>
-      <w:proofErr w:type="spellStart"/>
-      <w:r>
-        <w:t>xa</w:t>
-      </w:r>
-      <w:proofErr w:type="spellEnd"/>
-    </w:p>
-    <w:p>
-      <w:pPr>
-        <w:pStyle w:val="oancuaDanhsach"/>
+        <w:t>Xin nghỉ ở nhà để làm từ xa</w:t>
+      </w:r>
+    </w:p>
+    <w:p>
+      <w:pPr>
+        <w:pStyle w:val="ListParagraph"/>
         <w:numPr>
           <w:ilvl w:val="0"/>
           <w:numId w:val="2"/>
         </w:numPr>
       </w:pPr>
-      <w:proofErr w:type="spellStart"/>
-      <w:r>
-        <w:t>Chụp</w:t>
-      </w:r>
-      <w:proofErr w:type="spellEnd"/>
-      <w:r>
-        <w:t xml:space="preserve"> </w:t>
-      </w:r>
-      <w:proofErr w:type="spellStart"/>
-      <w:r>
-        <w:t>màn</w:t>
-      </w:r>
-      <w:proofErr w:type="spellEnd"/>
-      <w:r>
-        <w:t xml:space="preserve"> </w:t>
-      </w:r>
-      <w:proofErr w:type="spellStart"/>
-      <w:r>
-        <w:t>hình</w:t>
-      </w:r>
-      <w:proofErr w:type="spellEnd"/>
-    </w:p>
-    <w:p>
-      <w:pPr>
-        <w:pStyle w:val="oancuaDanhsach"/>
+      <w:r>
+        <w:t>Chụp màn hình</w:t>
+      </w:r>
+    </w:p>
+    <w:p>
+      <w:pPr>
+        <w:pStyle w:val="ListParagraph"/>
         <w:numPr>
           <w:ilvl w:val="0"/>
           <w:numId w:val="2"/>
         </w:numPr>
       </w:pPr>
-      <w:proofErr w:type="spellStart"/>
-      <w:r>
-        <w:t>Thông</w:t>
-      </w:r>
-      <w:proofErr w:type="spellEnd"/>
-      <w:r>
-        <w:t xml:space="preserve"> </w:t>
-      </w:r>
-      <w:proofErr w:type="spellStart"/>
-      <w:r>
-        <w:t>báo</w:t>
-      </w:r>
-      <w:proofErr w:type="spellEnd"/>
-      <w:r>
-        <w:t xml:space="preserve"> </w:t>
-      </w:r>
-      <w:proofErr w:type="spellStart"/>
-      <w:r>
-        <w:t>kết</w:t>
-      </w:r>
-      <w:proofErr w:type="spellEnd"/>
-      <w:r>
-        <w:t xml:space="preserve"> </w:t>
-      </w:r>
-      <w:proofErr w:type="spellStart"/>
-      <w:r>
-        <w:t>quả</w:t>
-      </w:r>
-      <w:proofErr w:type="spellEnd"/>
-      <w:r>
-        <w:t xml:space="preserve"> </w:t>
-      </w:r>
-      <w:proofErr w:type="spellStart"/>
-      <w:r>
-        <w:t>với</w:t>
-      </w:r>
-      <w:proofErr w:type="spellEnd"/>
-      <w:r>
-        <w:t xml:space="preserve"> </w:t>
-      </w:r>
-      <w:proofErr w:type="spellStart"/>
-      <w:r>
-        <w:t>người</w:t>
-      </w:r>
-      <w:proofErr w:type="spellEnd"/>
-      <w:r>
-        <w:t xml:space="preserve"> </w:t>
-      </w:r>
-      <w:proofErr w:type="spellStart"/>
-      <w:r>
-        <w:t>hướng</w:t>
-      </w:r>
-      <w:proofErr w:type="spellEnd"/>
-      <w:r>
-        <w:t xml:space="preserve"> </w:t>
-      </w:r>
-      <w:proofErr w:type="spellStart"/>
-      <w:r>
-        <w:t>dẫn</w:t>
-      </w:r>
-      <w:proofErr w:type="spellEnd"/>
-    </w:p>
-    <w:p>
-      <w:pPr>
-        <w:pStyle w:val="u1"/>
-      </w:pPr>
-      <w:proofErr w:type="spellStart"/>
-      <w:r>
-        <w:t>Thực</w:t>
-      </w:r>
-      <w:proofErr w:type="spellEnd"/>
-      <w:r>
-        <w:t xml:space="preserve"> </w:t>
-      </w:r>
-      <w:proofErr w:type="spellStart"/>
-      <w:r>
-        <w:t>hiện</w:t>
-      </w:r>
-      <w:proofErr w:type="spellEnd"/>
-      <w:r>
-        <w:t xml:space="preserve"> </w:t>
-      </w:r>
-      <w:proofErr w:type="spellStart"/>
-      <w:r>
-        <w:t>công</w:t>
-      </w:r>
-      <w:proofErr w:type="spellEnd"/>
-      <w:r>
-        <w:t xml:space="preserve"> </w:t>
-      </w:r>
-      <w:proofErr w:type="spellStart"/>
-      <w:r>
-        <w:t>việc</w:t>
-      </w:r>
-      <w:proofErr w:type="spellEnd"/>
-    </w:p>
-    <w:p>
-      <w:pPr>
-        <w:pStyle w:val="oancuaDanhsach"/>
+      <w:r>
+        <w:t>Thông báo kết quả với người hướng dẫn</w:t>
+      </w:r>
+    </w:p>
+    <w:p>
+      <w:pPr>
+        <w:pStyle w:val="Heading1"/>
+      </w:pPr>
+      <w:r>
+        <w:t>Thực hiện công việc</w:t>
+      </w:r>
+    </w:p>
+    <w:p>
+      <w:pPr>
+        <w:pStyle w:val="ListParagraph"/>
         <w:numPr>
           <w:ilvl w:val="0"/>
           <w:numId w:val="3"/>
         </w:numPr>
       </w:pPr>
-      <w:proofErr w:type="spellStart"/>
-      <w:r>
-        <w:t>Tiến</w:t>
-      </w:r>
-      <w:proofErr w:type="spellEnd"/>
-      <w:r>
-        <w:t xml:space="preserve"> </w:t>
-      </w:r>
-      <w:proofErr w:type="spellStart"/>
-      <w:r>
-        <w:t>hành</w:t>
-      </w:r>
-      <w:proofErr w:type="spellEnd"/>
-      <w:r>
-        <w:t xml:space="preserve"> viết </w:t>
-      </w:r>
-      <w:proofErr w:type="spellStart"/>
-      <w:r>
-        <w:t>lại</w:t>
-      </w:r>
-      <w:proofErr w:type="spellEnd"/>
-      <w:r>
-        <w:t xml:space="preserve"> </w:t>
-      </w:r>
-      <w:proofErr w:type="spellStart"/>
-      <w:r>
-        <w:t>bố</w:t>
-      </w:r>
-      <w:proofErr w:type="spellEnd"/>
-      <w:r>
-        <w:t xml:space="preserve"> </w:t>
-      </w:r>
-      <w:proofErr w:type="spellStart"/>
-      <w:r>
-        <w:t>cục</w:t>
-      </w:r>
-      <w:proofErr w:type="spellEnd"/>
-      <w:r>
-        <w:t xml:space="preserve"> web </w:t>
-      </w:r>
-      <w:proofErr w:type="spellStart"/>
-      <w:r>
-        <w:t>theo</w:t>
-      </w:r>
-      <w:proofErr w:type="spellEnd"/>
-      <w:r>
-        <w:t xml:space="preserve"> file design</w:t>
-      </w:r>
-    </w:p>
-    <w:p>
-      <w:pPr>
-        <w:pStyle w:val="oancuaDanhsach"/>
+      <w:r>
+        <w:t xml:space="preserve">Tiến hành viết </w:t>
+      </w:r>
+      <w:r>
+        <w:t xml:space="preserve">lại </w:t>
+      </w:r>
+      <w:r>
+        <w:t>bố cục web theo file design</w:t>
+      </w:r>
+    </w:p>
+    <w:p>
+      <w:pPr>
+        <w:pStyle w:val="ListParagraph"/>
         <w:numPr>
           <w:ilvl w:val="0"/>
           <w:numId w:val="3"/>
         </w:numPr>
       </w:pPr>
-      <w:proofErr w:type="spellStart"/>
-      <w:r>
-        <w:t>Thêm</w:t>
-      </w:r>
-      <w:proofErr w:type="spellEnd"/>
-      <w:r>
-        <w:t xml:space="preserve"> </w:t>
-      </w:r>
-      <w:proofErr w:type="spellStart"/>
-      <w:r>
-        <w:t>dữ</w:t>
-      </w:r>
-      <w:proofErr w:type="spellEnd"/>
-      <w:r>
-        <w:t xml:space="preserve"> </w:t>
-      </w:r>
-      <w:proofErr w:type="spellStart"/>
-      <w:r>
-        <w:t>liệu</w:t>
-      </w:r>
-      <w:proofErr w:type="spellEnd"/>
-      <w:r>
-        <w:t xml:space="preserve"> vào </w:t>
-      </w:r>
-      <w:proofErr w:type="spellStart"/>
-      <w:r>
-        <w:t>trang</w:t>
-      </w:r>
-      <w:proofErr w:type="spellEnd"/>
-      <w:r>
-        <w:t xml:space="preserve"> admin</w:t>
-      </w:r>
-    </w:p>
-    <w:p>
-      <w:pPr>
-        <w:pStyle w:val="oancuaDanhsach"/>
+      <w:r>
+        <w:t>Thêm dữ liệu vào trang admin</w:t>
+      </w:r>
+    </w:p>
+    <w:p>
+      <w:pPr>
+        <w:pStyle w:val="ListParagraph"/>
         <w:numPr>
           <w:ilvl w:val="0"/>
           <w:numId w:val="3"/>
         </w:numPr>
       </w:pPr>
       <w:r>
-        <w:t xml:space="preserve">Kiểm </w:t>
-      </w:r>
-      <w:proofErr w:type="spellStart"/>
-      <w:r>
-        <w:t>tra</w:t>
-      </w:r>
-      <w:proofErr w:type="spellEnd"/>
-      <w:r>
-        <w:t xml:space="preserve"> </w:t>
-      </w:r>
-      <w:proofErr w:type="spellStart"/>
-      <w:r>
-        <w:t>thông</w:t>
-      </w:r>
-      <w:proofErr w:type="spellEnd"/>
-      <w:r>
-        <w:t xml:space="preserve"> tin </w:t>
-      </w:r>
-      <w:proofErr w:type="spellStart"/>
-      <w:r>
-        <w:t>trang</w:t>
-      </w:r>
-      <w:proofErr w:type="spellEnd"/>
-      <w:r>
-        <w:t xml:space="preserve"> </w:t>
-      </w:r>
-      <w:proofErr w:type="spellStart"/>
-      <w:r>
-        <w:t>chủ</w:t>
-      </w:r>
-      <w:proofErr w:type="spellEnd"/>
-    </w:p>
-    <w:p>
-      <w:pPr>
-        <w:pStyle w:val="oancuaDanhsach"/>
+        <w:t>Kiểm tra thông tin trang chủ</w:t>
+      </w:r>
+    </w:p>
+    <w:p>
+      <w:pPr>
+        <w:pStyle w:val="ListParagraph"/>
         <w:numPr>
           <w:ilvl w:val="0"/>
           <w:numId w:val="3"/>
         </w:numPr>
       </w:pPr>
-      <w:proofErr w:type="spellStart"/>
-      <w:r>
-        <w:t>Chụp</w:t>
-      </w:r>
-      <w:proofErr w:type="spellEnd"/>
-      <w:r>
-        <w:t xml:space="preserve"> </w:t>
-      </w:r>
-      <w:proofErr w:type="spellStart"/>
-      <w:r>
-        <w:t>màn</w:t>
-      </w:r>
-      <w:proofErr w:type="spellEnd"/>
-      <w:r>
-        <w:t xml:space="preserve"> </w:t>
-      </w:r>
-      <w:proofErr w:type="spellStart"/>
-      <w:r>
-        <w:t>hình</w:t>
-      </w:r>
-      <w:proofErr w:type="spellEnd"/>
-    </w:p>
-    <w:p>
-      <w:pPr>
-        <w:pStyle w:val="oancuaDanhsach"/>
+      <w:r>
+        <w:t>Chụp màn hình</w:t>
+      </w:r>
+    </w:p>
+    <w:p>
+      <w:pPr>
+        <w:pStyle w:val="ListParagraph"/>
         <w:numPr>
           <w:ilvl w:val="0"/>
           <w:numId w:val="3"/>
         </w:numPr>
       </w:pPr>
-      <w:proofErr w:type="spellStart"/>
-      <w:r>
-        <w:t>Thông</w:t>
-      </w:r>
-      <w:proofErr w:type="spellEnd"/>
-      <w:r>
-        <w:t xml:space="preserve"> </w:t>
-      </w:r>
-      <w:proofErr w:type="spellStart"/>
-      <w:r>
-        <w:t>báo</w:t>
-      </w:r>
-      <w:proofErr w:type="spellEnd"/>
-      <w:r>
-        <w:t xml:space="preserve"> </w:t>
-      </w:r>
-      <w:proofErr w:type="spellStart"/>
-      <w:r>
-        <w:t>kết</w:t>
-      </w:r>
-      <w:proofErr w:type="spellEnd"/>
-      <w:r>
-        <w:t xml:space="preserve"> </w:t>
-      </w:r>
-      <w:proofErr w:type="spellStart"/>
-      <w:r>
-        <w:t>quả</w:t>
-      </w:r>
-      <w:proofErr w:type="spellEnd"/>
-      <w:r>
-        <w:t xml:space="preserve"> </w:t>
-      </w:r>
-      <w:proofErr w:type="spellStart"/>
-      <w:r>
-        <w:t>với</w:t>
-      </w:r>
-      <w:proofErr w:type="spellEnd"/>
-      <w:r>
-        <w:t xml:space="preserve"> </w:t>
-      </w:r>
-      <w:proofErr w:type="spellStart"/>
-      <w:r>
-        <w:t>người</w:t>
-      </w:r>
-      <w:proofErr w:type="spellEnd"/>
-      <w:r>
-        <w:t xml:space="preserve"> </w:t>
-      </w:r>
-      <w:proofErr w:type="spellStart"/>
-      <w:r>
-        <w:t>hướng</w:t>
-      </w:r>
-      <w:proofErr w:type="spellEnd"/>
-      <w:r>
-        <w:t xml:space="preserve"> </w:t>
-      </w:r>
-      <w:proofErr w:type="spellStart"/>
-      <w:r>
-        <w:t>dẫn</w:t>
-      </w:r>
-      <w:proofErr w:type="spellEnd"/>
-    </w:p>
-    <w:p>
-      <w:pPr>
-        <w:pStyle w:val="u1"/>
-      </w:pPr>
-      <w:proofErr w:type="spellStart"/>
-      <w:r>
-        <w:t>Kết</w:t>
-      </w:r>
-      <w:proofErr w:type="spellEnd"/>
-      <w:r>
-        <w:t xml:space="preserve"> </w:t>
-      </w:r>
-      <w:proofErr w:type="spellStart"/>
-      <w:r>
-        <w:t>quả</w:t>
-      </w:r>
-      <w:proofErr w:type="spellEnd"/>
-      <w:r>
-        <w:t xml:space="preserve"> </w:t>
-      </w:r>
-      <w:proofErr w:type="spellStart"/>
-      <w:r>
-        <w:t>công</w:t>
-      </w:r>
-      <w:proofErr w:type="spellEnd"/>
-      <w:r>
-        <w:t xml:space="preserve"> </w:t>
-      </w:r>
-      <w:proofErr w:type="spellStart"/>
-      <w:r>
-        <w:t>việc</w:t>
-      </w:r>
-      <w:proofErr w:type="spellEnd"/>
-    </w:p>
-    <w:p>
-      <w:proofErr w:type="spellStart"/>
-      <w:r>
-        <w:t>Cập</w:t>
-      </w:r>
-      <w:proofErr w:type="spellEnd"/>
-      <w:r>
-        <w:t xml:space="preserve"> </w:t>
-      </w:r>
-      <w:proofErr w:type="spellStart"/>
-      <w:r>
-        <w:t>nhật</w:t>
-      </w:r>
-      <w:proofErr w:type="spellEnd"/>
-      <w:r>
-        <w:t xml:space="preserve"> link </w:t>
-      </w:r>
-      <w:proofErr w:type="spellStart"/>
-      <w:r>
-        <w:t>github</w:t>
-      </w:r>
-      <w:proofErr w:type="spellEnd"/>
-      <w:r>
-        <w:t xml:space="preserve"> </w:t>
-      </w:r>
-      <w:proofErr w:type="spellStart"/>
-      <w:r>
-        <w:t>quản</w:t>
-      </w:r>
-      <w:proofErr w:type="spellEnd"/>
-      <w:r>
-        <w:t xml:space="preserve"> </w:t>
-      </w:r>
-      <w:proofErr w:type="spellStart"/>
-      <w:r>
-        <w:t>lý</w:t>
-      </w:r>
-      <w:proofErr w:type="spellEnd"/>
-      <w:r>
-        <w:t xml:space="preserve"> code</w:t>
+      <w:r>
+        <w:t>Thông báo kết quả với người hướng dẫn</w:t>
+      </w:r>
+    </w:p>
+    <w:p>
+      <w:pPr>
+        <w:pStyle w:val="Heading1"/>
+      </w:pPr>
+      <w:r>
+        <w:t>Kết quả công việc</w:t>
+      </w:r>
+    </w:p>
+    <w:p>
+      <w:r>
+        <w:t>Cập nhật link github quản lý code</w:t>
       </w:r>
     </w:p>
     <w:p>
       <w:hyperlink r:id="rId7" w:history="1">
-        <w:proofErr w:type="spellStart"/>
         <w:r>
           <w:rPr>
-            <w:rStyle w:val="Siuktni"/>
+            <w:rStyle w:val="Hyperlink"/>
           </w:rPr>
-          <w:t>SokKimThanh</w:t>
-        </w:r>
-        <w:proofErr w:type="spellEnd"/>
-        <w:r>
-          <w:rPr>
-            <w:rStyle w:val="Siuktni"/>
-          </w:rPr>
-          <w:t>/thuctapdoanhnghiephe2024 (github.com)</w:t>
+          <w:t>SokKimThanh/thuctapdoanhnghiephe2024 (github.com)</w:t>
         </w:r>
       </w:hyperlink>
     </w:p>
     <w:p>
-      <w:proofErr w:type="spellStart"/>
-      <w:r>
-        <w:t>Chỉnh</w:t>
-      </w:r>
-      <w:proofErr w:type="spellEnd"/>
-      <w:r>
-        <w:t xml:space="preserve"> </w:t>
-      </w:r>
-      <w:proofErr w:type="spellStart"/>
-      <w:r>
-        <w:t>sửa</w:t>
-      </w:r>
-      <w:proofErr w:type="spellEnd"/>
-      <w:r>
-        <w:t xml:space="preserve"> </w:t>
-      </w:r>
-      <w:proofErr w:type="spellStart"/>
-      <w:r>
-        <w:t>lại</w:t>
-      </w:r>
-      <w:proofErr w:type="spellEnd"/>
-      <w:r>
-        <w:t xml:space="preserve"> navbar menu</w:t>
+      <w:r>
+        <w:t>Chỉnh sửa lại navbar menu</w:t>
       </w:r>
     </w:p>
     <w:p>
@@ -706,37 +213,8 @@
       </w:r>
     </w:p>
     <w:p>
-      <w:proofErr w:type="spellStart"/>
-      <w:r>
-        <w:t>Chỉnh</w:t>
-      </w:r>
-      <w:proofErr w:type="spellEnd"/>
-      <w:r>
-        <w:t xml:space="preserve"> </w:t>
-      </w:r>
-      <w:proofErr w:type="spellStart"/>
-      <w:r>
-        <w:t>sửa</w:t>
-      </w:r>
-      <w:proofErr w:type="spellEnd"/>
-      <w:r>
-        <w:t xml:space="preserve"> </w:t>
-      </w:r>
-      <w:proofErr w:type="spellStart"/>
-      <w:r>
-        <w:t>đăng</w:t>
-      </w:r>
-      <w:proofErr w:type="spellEnd"/>
-      <w:r>
-        <w:t xml:space="preserve"> ký </w:t>
-      </w:r>
-      <w:proofErr w:type="spellStart"/>
-      <w:r>
-        <w:t>nhận</w:t>
-      </w:r>
-      <w:proofErr w:type="spellEnd"/>
-      <w:r>
-        <w:t xml:space="preserve"> tin</w:t>
+      <w:r>
+        <w:t>Chỉnh sửa đăng ký nhận tin</w:t>
       </w:r>
     </w:p>
     <w:p>
@@ -782,59 +260,9 @@
       </w:r>
     </w:p>
     <w:p>
-      <w:proofErr w:type="spellStart"/>
-      <w:r>
-        <w:t>Thêm</w:t>
-      </w:r>
-      <w:proofErr w:type="spellEnd"/>
-      <w:r>
-        <w:t xml:space="preserve"> </w:t>
-      </w:r>
-      <w:proofErr w:type="spellStart"/>
-      <w:r>
-        <w:t>mục</w:t>
-      </w:r>
-      <w:proofErr w:type="spellEnd"/>
-      <w:r>
-        <w:t xml:space="preserve"> </w:t>
-      </w:r>
-      <w:proofErr w:type="spellStart"/>
-      <w:r>
-        <w:t>vì</w:t>
-      </w:r>
-      <w:proofErr w:type="spellEnd"/>
-      <w:r>
-        <w:t xml:space="preserve"> </w:t>
-      </w:r>
-      <w:proofErr w:type="spellStart"/>
-      <w:r>
-        <w:t>sao</w:t>
-      </w:r>
-      <w:proofErr w:type="spellEnd"/>
-      <w:r>
-        <w:t xml:space="preserve"> </w:t>
-      </w:r>
-      <w:proofErr w:type="spellStart"/>
-      <w:r>
-        <w:t>chọn</w:t>
-      </w:r>
-      <w:proofErr w:type="spellEnd"/>
-      <w:r>
-        <w:t xml:space="preserve"> </w:t>
-      </w:r>
-      <w:proofErr w:type="spellStart"/>
-      <w:r>
-        <w:t>chúng</w:t>
-      </w:r>
-      <w:proofErr w:type="spellEnd"/>
-      <w:r>
-        <w:t xml:space="preserve"> </w:t>
-      </w:r>
-      <w:proofErr w:type="spellStart"/>
-      <w:r>
-        <w:t>tôi</w:t>
-      </w:r>
-      <w:proofErr w:type="spellEnd"/>
+      <w:r>
+        <w:t>Thêm mục vì sao chọn chúng tôi</w:t>
+      </w:r>
     </w:p>
     <w:p>
       <w:r>
@@ -897,7 +325,7 @@
 </file>
 
 <file path=word/endnotes.xml><?xml version="1.0" encoding="utf-8"?>
-<w:endnotes xmlns:wpc="http://schemas.microsoft.com/office/word/2010/wordprocessingCanvas" xmlns:cx="http://schemas.microsoft.com/office/drawing/2014/chartex" xmlns:cx1="http://schemas.microsoft.com/office/drawing/2015/9/8/chartex" xmlns:cx2="http://schemas.microsoft.com/office/drawing/2015/10/21/chartex" xmlns:cx3="http://schemas.microsoft.com/office/drawing/2016/5/9/chartex" xmlns:cx4="http://schemas.microsoft.com/office/drawing/2016/5/10/chartex" xmlns:cx5="http://schemas.microsoft.com/office/drawing/2016/5/11/chartex" xmlns:cx6="http://schemas.microsoft.com/office/drawing/2016/5/12/chartex" xmlns:cx7="http://schemas.microsoft.com/office/drawing/2016/5/13/chartex" xmlns:cx8="http://schemas.microsoft.com/office/drawing/2016/5/14/chartex" xmlns:mc="http://schemas.openxmlformats.org/markup-compatibility/2006" xmlns:aink="http://schemas.microsoft.com/office/drawing/2016/ink" xmlns:am3d="http://schemas.microsoft.com/office/drawing/2017/model3d" xmlns:o="urn:schemas-microsoft-com:office:office" xmlns:r="http://schemas.openxmlformats.org/officeDocument/2006/relationships" xmlns:m="http://schemas.openxmlformats.org/officeDocument/2006/math" xmlns:v="urn:schemas-microsoft-com:vml" xmlns:wp14="http://schemas.microsoft.com/office/word/2010/wordprocessingDrawing" xmlns:wp="http://schemas.openxmlformats.org/drawingml/2006/wordprocessingDrawing" xmlns:w10="urn:schemas-microsoft-com:office:word" xmlns:w="http://schemas.openxmlformats.org/wordprocessingml/2006/main" xmlns:w14="http://schemas.microsoft.com/office/word/2010/wordml" xmlns:w15="http://schemas.microsoft.com/office/word/2012/wordml" xmlns:w16cex="http://schemas.microsoft.com/office/word/2018/wordml/cex" xmlns:w16cid="http://schemas.microsoft.com/office/word/2016/wordml/cid" xmlns:w16="http://schemas.microsoft.com/office/word/2018/wordml" xmlns:w16sdtdh="http://schemas.microsoft.com/office/word/2020/wordml/sdtdatahash" xmlns:w16se="http://schemas.microsoft.com/office/word/2015/wordml/symex" xmlns:wpg="http://schemas.microsoft.com/office/word/2010/wordprocessingGroup" xmlns:wpi="http://schemas.microsoft.com/office/word/2010/wordprocessingInk" xmlns:wne="http://schemas.microsoft.com/office/word/2006/wordml" xmlns:wps="http://schemas.microsoft.com/office/word/2010/wordprocessingShape" mc:Ignorable="w14 w15 w16se w16cid w16 w16cex w16sdtdh wp14">
+<w:endnotes xmlns:wpc="http://schemas.microsoft.com/office/word/2010/wordprocessingCanvas" xmlns:cx="http://schemas.microsoft.com/office/drawing/2014/chartex" xmlns:cx1="http://schemas.microsoft.com/office/drawing/2015/9/8/chartex" xmlns:cx2="http://schemas.microsoft.com/office/drawing/2015/10/21/chartex" xmlns:cx3="http://schemas.microsoft.com/office/drawing/2016/5/9/chartex" xmlns:cx4="http://schemas.microsoft.com/office/drawing/2016/5/10/chartex" xmlns:cx5="http://schemas.microsoft.com/office/drawing/2016/5/11/chartex" xmlns:cx6="http://schemas.microsoft.com/office/drawing/2016/5/12/chartex" xmlns:cx7="http://schemas.microsoft.com/office/drawing/2016/5/13/chartex" xmlns:cx8="http://schemas.microsoft.com/office/drawing/2016/5/14/chartex" xmlns:mc="http://schemas.openxmlformats.org/markup-compatibility/2006" xmlns:aink="http://schemas.microsoft.com/office/drawing/2016/ink" xmlns:am3d="http://schemas.microsoft.com/office/drawing/2017/model3d" xmlns:o="urn:schemas-microsoft-com:office:office" xmlns:oel="http://schemas.microsoft.com/office/2019/extlst" xmlns:r="http://schemas.openxmlformats.org/officeDocument/2006/relationships" xmlns:m="http://schemas.openxmlformats.org/officeDocument/2006/math" xmlns:v="urn:schemas-microsoft-com:vml" xmlns:wp14="http://schemas.microsoft.com/office/word/2010/wordprocessingDrawing" xmlns:wp="http://schemas.openxmlformats.org/drawingml/2006/wordprocessingDrawing" xmlns:w10="urn:schemas-microsoft-com:office:word" xmlns:w="http://schemas.openxmlformats.org/wordprocessingml/2006/main" xmlns:w14="http://schemas.microsoft.com/office/word/2010/wordml" xmlns:w15="http://schemas.microsoft.com/office/word/2012/wordml" xmlns:w16cex="http://schemas.microsoft.com/office/word/2018/wordml/cex" xmlns:w16cid="http://schemas.microsoft.com/office/word/2016/wordml/cid" xmlns:w16="http://schemas.microsoft.com/office/word/2018/wordml" xmlns:w16sdtdh="http://schemas.microsoft.com/office/word/2020/wordml/sdtdatahash" xmlns:w16se="http://schemas.microsoft.com/office/word/2015/wordml/symex" xmlns:wpg="http://schemas.microsoft.com/office/word/2010/wordprocessingGroup" xmlns:wpi="http://schemas.microsoft.com/office/word/2010/wordprocessingInk" xmlns:wne="http://schemas.microsoft.com/office/word/2006/wordml" xmlns:wps="http://schemas.microsoft.com/office/word/2010/wordprocessingShape" mc:Ignorable="w14 w15 w16se w16cid w16 w16cex w16sdtdh wp14">
   <w:endnote w:type="separator" w:id="-1">
     <w:p>
       <w:pPr>
@@ -922,37 +350,37 @@
 </file>
 
 <file path=word/footer1.xml><?xml version="1.0" encoding="utf-8"?>
-<w:ftr xmlns:wpc="http://schemas.microsoft.com/office/word/2010/wordprocessingCanvas" xmlns:cx="http://schemas.microsoft.com/office/drawing/2014/chartex" xmlns:cx1="http://schemas.microsoft.com/office/drawing/2015/9/8/chartex" xmlns:cx2="http://schemas.microsoft.com/office/drawing/2015/10/21/chartex" xmlns:cx3="http://schemas.microsoft.com/office/drawing/2016/5/9/chartex" xmlns:cx4="http://schemas.microsoft.com/office/drawing/2016/5/10/chartex" xmlns:cx5="http://schemas.microsoft.com/office/drawing/2016/5/11/chartex" xmlns:cx6="http://schemas.microsoft.com/office/drawing/2016/5/12/chartex" xmlns:cx7="http://schemas.microsoft.com/office/drawing/2016/5/13/chartex" xmlns:cx8="http://schemas.microsoft.com/office/drawing/2016/5/14/chartex" xmlns:mc="http://schemas.openxmlformats.org/markup-compatibility/2006" xmlns:aink="http://schemas.microsoft.com/office/drawing/2016/ink" xmlns:am3d="http://schemas.microsoft.com/office/drawing/2017/model3d" xmlns:o="urn:schemas-microsoft-com:office:office" xmlns:r="http://schemas.openxmlformats.org/officeDocument/2006/relationships" xmlns:m="http://schemas.openxmlformats.org/officeDocument/2006/math" xmlns:v="urn:schemas-microsoft-com:vml" xmlns:wp14="http://schemas.microsoft.com/office/word/2010/wordprocessingDrawing" xmlns:wp="http://schemas.openxmlformats.org/drawingml/2006/wordprocessingDrawing" xmlns:w10="urn:schemas-microsoft-com:office:word" xmlns:w="http://schemas.openxmlformats.org/wordprocessingml/2006/main" xmlns:w14="http://schemas.microsoft.com/office/word/2010/wordml" xmlns:w15="http://schemas.microsoft.com/office/word/2012/wordml" xmlns:w16cex="http://schemas.microsoft.com/office/word/2018/wordml/cex" xmlns:w16cid="http://schemas.microsoft.com/office/word/2016/wordml/cid" xmlns:w16="http://schemas.microsoft.com/office/word/2018/wordml" xmlns:w16sdtdh="http://schemas.microsoft.com/office/word/2020/wordml/sdtdatahash" xmlns:w16se="http://schemas.microsoft.com/office/word/2015/wordml/symex" xmlns:wpg="http://schemas.microsoft.com/office/word/2010/wordprocessingGroup" xmlns:wpi="http://schemas.microsoft.com/office/word/2010/wordprocessingInk" xmlns:wne="http://schemas.microsoft.com/office/word/2006/wordml" xmlns:wps="http://schemas.microsoft.com/office/word/2010/wordprocessingShape" mc:Ignorable="w14 w15 w16se w16cid w16 w16cex w16sdtdh wp14">
+<w:ftr xmlns:wpc="http://schemas.microsoft.com/office/word/2010/wordprocessingCanvas" xmlns:cx="http://schemas.microsoft.com/office/drawing/2014/chartex" xmlns:cx1="http://schemas.microsoft.com/office/drawing/2015/9/8/chartex" xmlns:cx2="http://schemas.microsoft.com/office/drawing/2015/10/21/chartex" xmlns:cx3="http://schemas.microsoft.com/office/drawing/2016/5/9/chartex" xmlns:cx4="http://schemas.microsoft.com/office/drawing/2016/5/10/chartex" xmlns:cx5="http://schemas.microsoft.com/office/drawing/2016/5/11/chartex" xmlns:cx6="http://schemas.microsoft.com/office/drawing/2016/5/12/chartex" xmlns:cx7="http://schemas.microsoft.com/office/drawing/2016/5/13/chartex" xmlns:cx8="http://schemas.microsoft.com/office/drawing/2016/5/14/chartex" xmlns:mc="http://schemas.openxmlformats.org/markup-compatibility/2006" xmlns:aink="http://schemas.microsoft.com/office/drawing/2016/ink" xmlns:am3d="http://schemas.microsoft.com/office/drawing/2017/model3d" xmlns:o="urn:schemas-microsoft-com:office:office" xmlns:oel="http://schemas.microsoft.com/office/2019/extlst" xmlns:r="http://schemas.openxmlformats.org/officeDocument/2006/relationships" xmlns:m="http://schemas.openxmlformats.org/officeDocument/2006/math" xmlns:v="urn:schemas-microsoft-com:vml" xmlns:wp14="http://schemas.microsoft.com/office/word/2010/wordprocessingDrawing" xmlns:wp="http://schemas.openxmlformats.org/drawingml/2006/wordprocessingDrawing" xmlns:w10="urn:schemas-microsoft-com:office:word" xmlns:w="http://schemas.openxmlformats.org/wordprocessingml/2006/main" xmlns:w14="http://schemas.microsoft.com/office/word/2010/wordml" xmlns:w15="http://schemas.microsoft.com/office/word/2012/wordml" xmlns:w16cex="http://schemas.microsoft.com/office/word/2018/wordml/cex" xmlns:w16cid="http://schemas.microsoft.com/office/word/2016/wordml/cid" xmlns:w16="http://schemas.microsoft.com/office/word/2018/wordml" xmlns:w16sdtdh="http://schemas.microsoft.com/office/word/2020/wordml/sdtdatahash" xmlns:w16se="http://schemas.microsoft.com/office/word/2015/wordml/symex" xmlns:wpg="http://schemas.microsoft.com/office/word/2010/wordprocessingGroup" xmlns:wpi="http://schemas.microsoft.com/office/word/2010/wordprocessingInk" xmlns:wne="http://schemas.microsoft.com/office/word/2006/wordml" xmlns:wps="http://schemas.microsoft.com/office/word/2010/wordprocessingShape" mc:Ignorable="w14 w15 w16se w16cid w16 w16cex w16sdtdh wp14">
   <w:p>
     <w:pPr>
-      <w:pStyle w:val="Chntrang"/>
+      <w:pStyle w:val="Footer"/>
     </w:pPr>
   </w:p>
 </w:ftr>
 </file>
 
 <file path=word/footer2.xml><?xml version="1.0" encoding="utf-8"?>
-<w:ftr xmlns:wpc="http://schemas.microsoft.com/office/word/2010/wordprocessingCanvas" xmlns:cx="http://schemas.microsoft.com/office/drawing/2014/chartex" xmlns:cx1="http://schemas.microsoft.com/office/drawing/2015/9/8/chartex" xmlns:cx2="http://schemas.microsoft.com/office/drawing/2015/10/21/chartex" xmlns:cx3="http://schemas.microsoft.com/office/drawing/2016/5/9/chartex" xmlns:cx4="http://schemas.microsoft.com/office/drawing/2016/5/10/chartex" xmlns:cx5="http://schemas.microsoft.com/office/drawing/2016/5/11/chartex" xmlns:cx6="http://schemas.microsoft.com/office/drawing/2016/5/12/chartex" xmlns:cx7="http://schemas.microsoft.com/office/drawing/2016/5/13/chartex" xmlns:cx8="http://schemas.microsoft.com/office/drawing/2016/5/14/chartex" xmlns:mc="http://schemas.openxmlformats.org/markup-compatibility/2006" xmlns:aink="http://schemas.microsoft.com/office/drawing/2016/ink" xmlns:am3d="http://schemas.microsoft.com/office/drawing/2017/model3d" xmlns:o="urn:schemas-microsoft-com:office:office" xmlns:r="http://schemas.openxmlformats.org/officeDocument/2006/relationships" xmlns:m="http://schemas.openxmlformats.org/officeDocument/2006/math" xmlns:v="urn:schemas-microsoft-com:vml" xmlns:wp14="http://schemas.microsoft.com/office/word/2010/wordprocessingDrawing" xmlns:wp="http://schemas.openxmlformats.org/drawingml/2006/wordprocessingDrawing" xmlns:w10="urn:schemas-microsoft-com:office:word" xmlns:w="http://schemas.openxmlformats.org/wordprocessingml/2006/main" xmlns:w14="http://schemas.microsoft.com/office/word/2010/wordml" xmlns:w15="http://schemas.microsoft.com/office/word/2012/wordml" xmlns:w16cex="http://schemas.microsoft.com/office/word/2018/wordml/cex" xmlns:w16cid="http://schemas.microsoft.com/office/word/2016/wordml/cid" xmlns:w16="http://schemas.microsoft.com/office/word/2018/wordml" xmlns:w16sdtdh="http://schemas.microsoft.com/office/word/2020/wordml/sdtdatahash" xmlns:w16se="http://schemas.microsoft.com/office/word/2015/wordml/symex" xmlns:wpg="http://schemas.microsoft.com/office/word/2010/wordprocessingGroup" xmlns:wpi="http://schemas.microsoft.com/office/word/2010/wordprocessingInk" xmlns:wne="http://schemas.microsoft.com/office/word/2006/wordml" xmlns:wps="http://schemas.microsoft.com/office/word/2010/wordprocessingShape" mc:Ignorable="w14 w15 w16se w16cid w16 w16cex w16sdtdh wp14">
+<w:ftr xmlns:wpc="http://schemas.microsoft.com/office/word/2010/wordprocessingCanvas" xmlns:cx="http://schemas.microsoft.com/office/drawing/2014/chartex" xmlns:cx1="http://schemas.microsoft.com/office/drawing/2015/9/8/chartex" xmlns:cx2="http://schemas.microsoft.com/office/drawing/2015/10/21/chartex" xmlns:cx3="http://schemas.microsoft.com/office/drawing/2016/5/9/chartex" xmlns:cx4="http://schemas.microsoft.com/office/drawing/2016/5/10/chartex" xmlns:cx5="http://schemas.microsoft.com/office/drawing/2016/5/11/chartex" xmlns:cx6="http://schemas.microsoft.com/office/drawing/2016/5/12/chartex" xmlns:cx7="http://schemas.microsoft.com/office/drawing/2016/5/13/chartex" xmlns:cx8="http://schemas.microsoft.com/office/drawing/2016/5/14/chartex" xmlns:mc="http://schemas.openxmlformats.org/markup-compatibility/2006" xmlns:aink="http://schemas.microsoft.com/office/drawing/2016/ink" xmlns:am3d="http://schemas.microsoft.com/office/drawing/2017/model3d" xmlns:o="urn:schemas-microsoft-com:office:office" xmlns:oel="http://schemas.microsoft.com/office/2019/extlst" xmlns:r="http://schemas.openxmlformats.org/officeDocument/2006/relationships" xmlns:m="http://schemas.openxmlformats.org/officeDocument/2006/math" xmlns:v="urn:schemas-microsoft-com:vml" xmlns:wp14="http://schemas.microsoft.com/office/word/2010/wordprocessingDrawing" xmlns:wp="http://schemas.openxmlformats.org/drawingml/2006/wordprocessingDrawing" xmlns:w10="urn:schemas-microsoft-com:office:word" xmlns:w="http://schemas.openxmlformats.org/wordprocessingml/2006/main" xmlns:w14="http://schemas.microsoft.com/office/word/2010/wordml" xmlns:w15="http://schemas.microsoft.com/office/word/2012/wordml" xmlns:w16cex="http://schemas.microsoft.com/office/word/2018/wordml/cex" xmlns:w16cid="http://schemas.microsoft.com/office/word/2016/wordml/cid" xmlns:w16="http://schemas.microsoft.com/office/word/2018/wordml" xmlns:w16sdtdh="http://schemas.microsoft.com/office/word/2020/wordml/sdtdatahash" xmlns:w16se="http://schemas.microsoft.com/office/word/2015/wordml/symex" xmlns:wpg="http://schemas.microsoft.com/office/word/2010/wordprocessingGroup" xmlns:wpi="http://schemas.microsoft.com/office/word/2010/wordprocessingInk" xmlns:wne="http://schemas.microsoft.com/office/word/2006/wordml" xmlns:wps="http://schemas.microsoft.com/office/word/2010/wordprocessingShape" mc:Ignorable="w14 w15 w16se w16cid w16 w16cex w16sdtdh wp14">
   <w:p>
     <w:pPr>
-      <w:pStyle w:val="Chntrang"/>
+      <w:pStyle w:val="Footer"/>
     </w:pPr>
   </w:p>
 </w:ftr>
 </file>
 
 <file path=word/footer3.xml><?xml version="1.0" encoding="utf-8"?>
-<w:ftr xmlns:wpc="http://schemas.microsoft.com/office/word/2010/wordprocessingCanvas" xmlns:cx="http://schemas.microsoft.com/office/drawing/2014/chartex" xmlns:cx1="http://schemas.microsoft.com/office/drawing/2015/9/8/chartex" xmlns:cx2="http://schemas.microsoft.com/office/drawing/2015/10/21/chartex" xmlns:cx3="http://schemas.microsoft.com/office/drawing/2016/5/9/chartex" xmlns:cx4="http://schemas.microsoft.com/office/drawing/2016/5/10/chartex" xmlns:cx5="http://schemas.microsoft.com/office/drawing/2016/5/11/chartex" xmlns:cx6="http://schemas.microsoft.com/office/drawing/2016/5/12/chartex" xmlns:cx7="http://schemas.microsoft.com/office/drawing/2016/5/13/chartex" xmlns:cx8="http://schemas.microsoft.com/office/drawing/2016/5/14/chartex" xmlns:mc="http://schemas.openxmlformats.org/markup-compatibility/2006" xmlns:aink="http://schemas.microsoft.com/office/drawing/2016/ink" xmlns:am3d="http://schemas.microsoft.com/office/drawing/2017/model3d" xmlns:o="urn:schemas-microsoft-com:office:office" xmlns:r="http://schemas.openxmlformats.org/officeDocument/2006/relationships" xmlns:m="http://schemas.openxmlformats.org/officeDocument/2006/math" xmlns:v="urn:schemas-microsoft-com:vml" xmlns:wp14="http://schemas.microsoft.com/office/word/2010/wordprocessingDrawing" xmlns:wp="http://schemas.openxmlformats.org/drawingml/2006/wordprocessingDrawing" xmlns:w10="urn:schemas-microsoft-com:office:word" xmlns:w="http://schemas.openxmlformats.org/wordprocessingml/2006/main" xmlns:w14="http://schemas.microsoft.com/office/word/2010/wordml" xmlns:w15="http://schemas.microsoft.com/office/word/2012/wordml" xmlns:w16cex="http://schemas.microsoft.com/office/word/2018/wordml/cex" xmlns:w16cid="http://schemas.microsoft.com/office/word/2016/wordml/cid" xmlns:w16="http://schemas.microsoft.com/office/word/2018/wordml" xmlns:w16sdtdh="http://schemas.microsoft.com/office/word/2020/wordml/sdtdatahash" xmlns:w16se="http://schemas.microsoft.com/office/word/2015/wordml/symex" xmlns:wpg="http://schemas.microsoft.com/office/word/2010/wordprocessingGroup" xmlns:wpi="http://schemas.microsoft.com/office/word/2010/wordprocessingInk" xmlns:wne="http://schemas.microsoft.com/office/word/2006/wordml" xmlns:wps="http://schemas.microsoft.com/office/word/2010/wordprocessingShape" mc:Ignorable="w14 w15 w16se w16cid w16 w16cex w16sdtdh wp14">
+<w:ftr xmlns:wpc="http://schemas.microsoft.com/office/word/2010/wordprocessingCanvas" xmlns:cx="http://schemas.microsoft.com/office/drawing/2014/chartex" xmlns:cx1="http://schemas.microsoft.com/office/drawing/2015/9/8/chartex" xmlns:cx2="http://schemas.microsoft.com/office/drawing/2015/10/21/chartex" xmlns:cx3="http://schemas.microsoft.com/office/drawing/2016/5/9/chartex" xmlns:cx4="http://schemas.microsoft.com/office/drawing/2016/5/10/chartex" xmlns:cx5="http://schemas.microsoft.com/office/drawing/2016/5/11/chartex" xmlns:cx6="http://schemas.microsoft.com/office/drawing/2016/5/12/chartex" xmlns:cx7="http://schemas.microsoft.com/office/drawing/2016/5/13/chartex" xmlns:cx8="http://schemas.microsoft.com/office/drawing/2016/5/14/chartex" xmlns:mc="http://schemas.openxmlformats.org/markup-compatibility/2006" xmlns:aink="http://schemas.microsoft.com/office/drawing/2016/ink" xmlns:am3d="http://schemas.microsoft.com/office/drawing/2017/model3d" xmlns:o="urn:schemas-microsoft-com:office:office" xmlns:oel="http://schemas.microsoft.com/office/2019/extlst" xmlns:r="http://schemas.openxmlformats.org/officeDocument/2006/relationships" xmlns:m="http://schemas.openxmlformats.org/officeDocument/2006/math" xmlns:v="urn:schemas-microsoft-com:vml" xmlns:wp14="http://schemas.microsoft.com/office/word/2010/wordprocessingDrawing" xmlns:wp="http://schemas.openxmlformats.org/drawingml/2006/wordprocessingDrawing" xmlns:w10="urn:schemas-microsoft-com:office:word" xmlns:w="http://schemas.openxmlformats.org/wordprocessingml/2006/main" xmlns:w14="http://schemas.microsoft.com/office/word/2010/wordml" xmlns:w15="http://schemas.microsoft.com/office/word/2012/wordml" xmlns:w16cex="http://schemas.microsoft.com/office/word/2018/wordml/cex" xmlns:w16cid="http://schemas.microsoft.com/office/word/2016/wordml/cid" xmlns:w16="http://schemas.microsoft.com/office/word/2018/wordml" xmlns:w16sdtdh="http://schemas.microsoft.com/office/word/2020/wordml/sdtdatahash" xmlns:w16se="http://schemas.microsoft.com/office/word/2015/wordml/symex" xmlns:wpg="http://schemas.microsoft.com/office/word/2010/wordprocessingGroup" xmlns:wpi="http://schemas.microsoft.com/office/word/2010/wordprocessingInk" xmlns:wne="http://schemas.microsoft.com/office/word/2006/wordml" xmlns:wps="http://schemas.microsoft.com/office/word/2010/wordprocessingShape" mc:Ignorable="w14 w15 w16se w16cid w16 w16cex w16sdtdh wp14">
   <w:p>
     <w:pPr>
-      <w:pStyle w:val="Chntrang"/>
+      <w:pStyle w:val="Footer"/>
     </w:pPr>
   </w:p>
 </w:ftr>
 </file>
 
 <file path=word/footnotes.xml><?xml version="1.0" encoding="utf-8"?>
-<w:footnotes xmlns:wpc="http://schemas.microsoft.com/office/word/2010/wordprocessingCanvas" xmlns:cx="http://schemas.microsoft.com/office/drawing/2014/chartex" xmlns:cx1="http://schemas.microsoft.com/office/drawing/2015/9/8/chartex" xmlns:cx2="http://schemas.microsoft.com/office/drawing/2015/10/21/chartex" xmlns:cx3="http://schemas.microsoft.com/office/drawing/2016/5/9/chartex" xmlns:cx4="http://schemas.microsoft.com/office/drawing/2016/5/10/chartex" xmlns:cx5="http://schemas.microsoft.com/office/drawing/2016/5/11/chartex" xmlns:cx6="http://schemas.microsoft.com/office/drawing/2016/5/12/chartex" xmlns:cx7="http://schemas.microsoft.com/office/drawing/2016/5/13/chartex" xmlns:cx8="http://schemas.microsoft.com/office/drawing/2016/5/14/chartex" xmlns:mc="http://schemas.openxmlformats.org/markup-compatibility/2006" xmlns:aink="http://schemas.microsoft.com/office/drawing/2016/ink" xmlns:am3d="http://schemas.microsoft.com/office/drawing/2017/model3d" xmlns:o="urn:schemas-microsoft-com:office:office" xmlns:r="http://schemas.openxmlformats.org/officeDocument/2006/relationships" xmlns:m="http://schemas.openxmlformats.org/officeDocument/2006/math" xmlns:v="urn:schemas-microsoft-com:vml" xmlns:wp14="http://schemas.microsoft.com/office/word/2010/wordprocessingDrawing" xmlns:wp="http://schemas.openxmlformats.org/drawingml/2006/wordprocessingDrawing" xmlns:w10="urn:schemas-microsoft-com:office:word" xmlns:w="http://schemas.openxmlformats.org/wordprocessingml/2006/main" xmlns:w14="http://schemas.microsoft.com/office/word/2010/wordml" xmlns:w15="http://schemas.microsoft.com/office/word/2012/wordml" xmlns:w16cex="http://schemas.microsoft.com/office/word/2018/wordml/cex" xmlns:w16cid="http://schemas.microsoft.com/office/word/2016/wordml/cid" xmlns:w16="http://schemas.microsoft.com/office/word/2018/wordml" xmlns:w16sdtdh="http://schemas.microsoft.com/office/word/2020/wordml/sdtdatahash" xmlns:w16se="http://schemas.microsoft.com/office/word/2015/wordml/symex" xmlns:wpg="http://schemas.microsoft.com/office/word/2010/wordprocessingGroup" xmlns:wpi="http://schemas.microsoft.com/office/word/2010/wordprocessingInk" xmlns:wne="http://schemas.microsoft.com/office/word/2006/wordml" xmlns:wps="http://schemas.microsoft.com/office/word/2010/wordprocessingShape" mc:Ignorable="w14 w15 w16se w16cid w16 w16cex w16sdtdh wp14">
+<w:footnotes xmlns:wpc="http://schemas.microsoft.com/office/word/2010/wordprocessingCanvas" xmlns:cx="http://schemas.microsoft.com/office/drawing/2014/chartex" xmlns:cx1="http://schemas.microsoft.com/office/drawing/2015/9/8/chartex" xmlns:cx2="http://schemas.microsoft.com/office/drawing/2015/10/21/chartex" xmlns:cx3="http://schemas.microsoft.com/office/drawing/2016/5/9/chartex" xmlns:cx4="http://schemas.microsoft.com/office/drawing/2016/5/10/chartex" xmlns:cx5="http://schemas.microsoft.com/office/drawing/2016/5/11/chartex" xmlns:cx6="http://schemas.microsoft.com/office/drawing/2016/5/12/chartex" xmlns:cx7="http://schemas.microsoft.com/office/drawing/2016/5/13/chartex" xmlns:cx8="http://schemas.microsoft.com/office/drawing/2016/5/14/chartex" xmlns:mc="http://schemas.openxmlformats.org/markup-compatibility/2006" xmlns:aink="http://schemas.microsoft.com/office/drawing/2016/ink" xmlns:am3d="http://schemas.microsoft.com/office/drawing/2017/model3d" xmlns:o="urn:schemas-microsoft-com:office:office" xmlns:oel="http://schemas.microsoft.com/office/2019/extlst" xmlns:r="http://schemas.openxmlformats.org/officeDocument/2006/relationships" xmlns:m="http://schemas.openxmlformats.org/officeDocument/2006/math" xmlns:v="urn:schemas-microsoft-com:vml" xmlns:wp14="http://schemas.microsoft.com/office/word/2010/wordprocessingDrawing" xmlns:wp="http://schemas.openxmlformats.org/drawingml/2006/wordprocessingDrawing" xmlns:w10="urn:schemas-microsoft-com:office:word" xmlns:w="http://schemas.openxmlformats.org/wordprocessingml/2006/main" xmlns:w14="http://schemas.microsoft.com/office/word/2010/wordml" xmlns:w15="http://schemas.microsoft.com/office/word/2012/wordml" xmlns:w16cex="http://schemas.microsoft.com/office/word/2018/wordml/cex" xmlns:w16cid="http://schemas.microsoft.com/office/word/2016/wordml/cid" xmlns:w16="http://schemas.microsoft.com/office/word/2018/wordml" xmlns:w16sdtdh="http://schemas.microsoft.com/office/word/2020/wordml/sdtdatahash" xmlns:w16se="http://schemas.microsoft.com/office/word/2015/wordml/symex" xmlns:wpg="http://schemas.microsoft.com/office/word/2010/wordprocessingGroup" xmlns:wpi="http://schemas.microsoft.com/office/word/2010/wordprocessingInk" xmlns:wne="http://schemas.microsoft.com/office/word/2006/wordml" xmlns:wps="http://schemas.microsoft.com/office/word/2010/wordprocessingShape" mc:Ignorable="w14 w15 w16se w16cid w16 w16cex w16sdtdh wp14">
   <w:footnote w:type="separator" w:id="-1">
     <w:p>
       <w:pPr>
@@ -977,88 +405,46 @@
 </file>
 
 <file path=word/header1.xml><?xml version="1.0" encoding="utf-8"?>
-<w:hdr xmlns:wpc="http://schemas.microsoft.com/office/word/2010/wordprocessingCanvas" xmlns:cx="http://schemas.microsoft.com/office/drawing/2014/chartex" xmlns:cx1="http://schemas.microsoft.com/office/drawing/2015/9/8/chartex" xmlns:cx2="http://schemas.microsoft.com/office/drawing/2015/10/21/chartex" xmlns:cx3="http://schemas.microsoft.com/office/drawing/2016/5/9/chartex" xmlns:cx4="http://schemas.microsoft.com/office/drawing/2016/5/10/chartex" xmlns:cx5="http://schemas.microsoft.com/office/drawing/2016/5/11/chartex" xmlns:cx6="http://schemas.microsoft.com/office/drawing/2016/5/12/chartex" xmlns:cx7="http://schemas.microsoft.com/office/drawing/2016/5/13/chartex" xmlns:cx8="http://schemas.microsoft.com/office/drawing/2016/5/14/chartex" xmlns:mc="http://schemas.openxmlformats.org/markup-compatibility/2006" xmlns:aink="http://schemas.microsoft.com/office/drawing/2016/ink" xmlns:am3d="http://schemas.microsoft.com/office/drawing/2017/model3d" xmlns:o="urn:schemas-microsoft-com:office:office" xmlns:r="http://schemas.openxmlformats.org/officeDocument/2006/relationships" xmlns:m="http://schemas.openxmlformats.org/officeDocument/2006/math" xmlns:v="urn:schemas-microsoft-com:vml" xmlns:wp14="http://schemas.microsoft.com/office/word/2010/wordprocessingDrawing" xmlns:wp="http://schemas.openxmlformats.org/drawingml/2006/wordprocessingDrawing" xmlns:w10="urn:schemas-microsoft-com:office:word" xmlns:w="http://schemas.openxmlformats.org/wordprocessingml/2006/main" xmlns:w14="http://schemas.microsoft.com/office/word/2010/wordml" xmlns:w15="http://schemas.microsoft.com/office/word/2012/wordml" xmlns:w16cex="http://schemas.microsoft.com/office/word/2018/wordml/cex" xmlns:w16cid="http://schemas.microsoft.com/office/word/2016/wordml/cid" xmlns:w16="http://schemas.microsoft.com/office/word/2018/wordml" xmlns:w16sdtdh="http://schemas.microsoft.com/office/word/2020/wordml/sdtdatahash" xmlns:w16se="http://schemas.microsoft.com/office/word/2015/wordml/symex" xmlns:wpg="http://schemas.microsoft.com/office/word/2010/wordprocessingGroup" xmlns:wpi="http://schemas.microsoft.com/office/word/2010/wordprocessingInk" xmlns:wne="http://schemas.microsoft.com/office/word/2006/wordml" xmlns:wps="http://schemas.microsoft.com/office/word/2010/wordprocessingShape" mc:Ignorable="w14 w15 w16se w16cid w16 w16cex w16sdtdh wp14">
+<w:hdr xmlns:wpc="http://schemas.microsoft.com/office/word/2010/wordprocessingCanvas" xmlns:cx="http://schemas.microsoft.com/office/drawing/2014/chartex" xmlns:cx1="http://schemas.microsoft.com/office/drawing/2015/9/8/chartex" xmlns:cx2="http://schemas.microsoft.com/office/drawing/2015/10/21/chartex" xmlns:cx3="http://schemas.microsoft.com/office/drawing/2016/5/9/chartex" xmlns:cx4="http://schemas.microsoft.com/office/drawing/2016/5/10/chartex" xmlns:cx5="http://schemas.microsoft.com/office/drawing/2016/5/11/chartex" xmlns:cx6="http://schemas.microsoft.com/office/drawing/2016/5/12/chartex" xmlns:cx7="http://schemas.microsoft.com/office/drawing/2016/5/13/chartex" xmlns:cx8="http://schemas.microsoft.com/office/drawing/2016/5/14/chartex" xmlns:mc="http://schemas.openxmlformats.org/markup-compatibility/2006" xmlns:aink="http://schemas.microsoft.com/office/drawing/2016/ink" xmlns:am3d="http://schemas.microsoft.com/office/drawing/2017/model3d" xmlns:o="urn:schemas-microsoft-com:office:office" xmlns:oel="http://schemas.microsoft.com/office/2019/extlst" xmlns:r="http://schemas.openxmlformats.org/officeDocument/2006/relationships" xmlns:m="http://schemas.openxmlformats.org/officeDocument/2006/math" xmlns:v="urn:schemas-microsoft-com:vml" xmlns:wp14="http://schemas.microsoft.com/office/word/2010/wordprocessingDrawing" xmlns:wp="http://schemas.openxmlformats.org/drawingml/2006/wordprocessingDrawing" xmlns:w10="urn:schemas-microsoft-com:office:word" xmlns:w="http://schemas.openxmlformats.org/wordprocessingml/2006/main" xmlns:w14="http://schemas.microsoft.com/office/word/2010/wordml" xmlns:w15="http://schemas.microsoft.com/office/word/2012/wordml" xmlns:w16cex="http://schemas.microsoft.com/office/word/2018/wordml/cex" xmlns:w16cid="http://schemas.microsoft.com/office/word/2016/wordml/cid" xmlns:w16="http://schemas.microsoft.com/office/word/2018/wordml" xmlns:w16sdtdh="http://schemas.microsoft.com/office/word/2020/wordml/sdtdatahash" xmlns:w16se="http://schemas.microsoft.com/office/word/2015/wordml/symex" xmlns:wpg="http://schemas.microsoft.com/office/word/2010/wordprocessingGroup" xmlns:wpi="http://schemas.microsoft.com/office/word/2010/wordprocessingInk" xmlns:wne="http://schemas.microsoft.com/office/word/2006/wordml" xmlns:wps="http://schemas.microsoft.com/office/word/2010/wordprocessingShape" mc:Ignorable="w14 w15 w16se w16cid w16 w16cex w16sdtdh wp14">
   <w:p>
     <w:pPr>
-      <w:pStyle w:val="utrang"/>
+      <w:pStyle w:val="Header"/>
     </w:pPr>
   </w:p>
 </w:hdr>
 </file>
 
 <file path=word/header2.xml><?xml version="1.0" encoding="utf-8"?>
-<w:hdr xmlns:wpc="http://schemas.microsoft.com/office/word/2010/wordprocessingCanvas" xmlns:cx="http://schemas.microsoft.com/office/drawing/2014/chartex" xmlns:cx1="http://schemas.microsoft.com/office/drawing/2015/9/8/chartex" xmlns:cx2="http://schemas.microsoft.com/office/drawing/2015/10/21/chartex" xmlns:cx3="http://schemas.microsoft.com/office/drawing/2016/5/9/chartex" xmlns:cx4="http://schemas.microsoft.com/office/drawing/2016/5/10/chartex" xmlns:cx5="http://schemas.microsoft.com/office/drawing/2016/5/11/chartex" xmlns:cx6="http://schemas.microsoft.com/office/drawing/2016/5/12/chartex" xmlns:cx7="http://schemas.microsoft.com/office/drawing/2016/5/13/chartex" xmlns:cx8="http://schemas.microsoft.com/office/drawing/2016/5/14/chartex" xmlns:mc="http://schemas.openxmlformats.org/markup-compatibility/2006" xmlns:aink="http://schemas.microsoft.com/office/drawing/2016/ink" xmlns:am3d="http://schemas.microsoft.com/office/drawing/2017/model3d" xmlns:o="urn:schemas-microsoft-com:office:office" xmlns:r="http://schemas.openxmlformats.org/officeDocument/2006/relationships" xmlns:m="http://schemas.openxmlformats.org/officeDocument/2006/math" xmlns:v="urn:schemas-microsoft-com:vml" xmlns:wp14="http://schemas.microsoft.com/office/word/2010/wordprocessingDrawing" xmlns:wp="http://schemas.openxmlformats.org/drawingml/2006/wordprocessingDrawing" xmlns:w10="urn:schemas-microsoft-com:office:word" xmlns:w="http://schemas.openxmlformats.org/wordprocessingml/2006/main" xmlns:w14="http://schemas.microsoft.com/office/word/2010/wordml" xmlns:w15="http://schemas.microsoft.com/office/word/2012/wordml" xmlns:w16cex="http://schemas.microsoft.com/office/word/2018/wordml/cex" xmlns:w16cid="http://schemas.microsoft.com/office/word/2016/wordml/cid" xmlns:w16="http://schemas.microsoft.com/office/word/2018/wordml" xmlns:w16sdtdh="http://schemas.microsoft.com/office/word/2020/wordml/sdtdatahash" xmlns:w16se="http://schemas.microsoft.com/office/word/2015/wordml/symex" xmlns:wpg="http://schemas.microsoft.com/office/word/2010/wordprocessingGroup" xmlns:wpi="http://schemas.microsoft.com/office/word/2010/wordprocessingInk" xmlns:wne="http://schemas.microsoft.com/office/word/2006/wordml" xmlns:wps="http://schemas.microsoft.com/office/word/2010/wordprocessingShape" mc:Ignorable="w14 w15 w16se w16cid w16 w16cex w16sdtdh wp14">
+<w:hdr xmlns:wpc="http://schemas.microsoft.com/office/word/2010/wordprocessingCanvas" xmlns:cx="http://schemas.microsoft.com/office/drawing/2014/chartex" xmlns:cx1="http://schemas.microsoft.com/office/drawing/2015/9/8/chartex" xmlns:cx2="http://schemas.microsoft.com/office/drawing/2015/10/21/chartex" xmlns:cx3="http://schemas.microsoft.com/office/drawing/2016/5/9/chartex" xmlns:cx4="http://schemas.microsoft.com/office/drawing/2016/5/10/chartex" xmlns:cx5="http://schemas.microsoft.com/office/drawing/2016/5/11/chartex" xmlns:cx6="http://schemas.microsoft.com/office/drawing/2016/5/12/chartex" xmlns:cx7="http://schemas.microsoft.com/office/drawing/2016/5/13/chartex" xmlns:cx8="http://schemas.microsoft.com/office/drawing/2016/5/14/chartex" xmlns:mc="http://schemas.openxmlformats.org/markup-compatibility/2006" xmlns:aink="http://schemas.microsoft.com/office/drawing/2016/ink" xmlns:am3d="http://schemas.microsoft.com/office/drawing/2017/model3d" xmlns:o="urn:schemas-microsoft-com:office:office" xmlns:oel="http://schemas.microsoft.com/office/2019/extlst" xmlns:r="http://schemas.openxmlformats.org/officeDocument/2006/relationships" xmlns:m="http://schemas.openxmlformats.org/officeDocument/2006/math" xmlns:v="urn:schemas-microsoft-com:vml" xmlns:wp14="http://schemas.microsoft.com/office/word/2010/wordprocessingDrawing" xmlns:wp="http://schemas.openxmlformats.org/drawingml/2006/wordprocessingDrawing" xmlns:w10="urn:schemas-microsoft-com:office:word" xmlns:w="http://schemas.openxmlformats.org/wordprocessingml/2006/main" xmlns:w14="http://schemas.microsoft.com/office/word/2010/wordml" xmlns:w15="http://schemas.microsoft.com/office/word/2012/wordml" xmlns:w16cex="http://schemas.microsoft.com/office/word/2018/wordml/cex" xmlns:w16cid="http://schemas.microsoft.com/office/word/2016/wordml/cid" xmlns:w16="http://schemas.microsoft.com/office/word/2018/wordml" xmlns:w16sdtdh="http://schemas.microsoft.com/office/word/2020/wordml/sdtdatahash" xmlns:w16se="http://schemas.microsoft.com/office/word/2015/wordml/symex" xmlns:wpg="http://schemas.microsoft.com/office/word/2010/wordprocessingGroup" xmlns:wpi="http://schemas.microsoft.com/office/word/2010/wordprocessingInk" xmlns:wne="http://schemas.microsoft.com/office/word/2006/wordml" xmlns:wps="http://schemas.microsoft.com/office/word/2010/wordprocessingShape" mc:Ignorable="w14 w15 w16se w16cid w16 w16cex w16sdtdh wp14">
   <w:p>
     <w:pPr>
-      <w:pStyle w:val="utrang"/>
+      <w:pStyle w:val="Header"/>
     </w:pPr>
-    <w:proofErr w:type="spellStart"/>
     <w:r>
-      <w:t>Báo</w:t>
-    </w:r>
-    <w:proofErr w:type="spellEnd"/>
-    <w:r>
-      <w:t xml:space="preserve"> </w:t>
-    </w:r>
-    <w:proofErr w:type="spellStart"/>
-    <w:r>
-      <w:t>cáo</w:t>
-    </w:r>
-    <w:proofErr w:type="spellEnd"/>
-    <w:r>
-      <w:t xml:space="preserve"> </w:t>
-    </w:r>
-    <w:proofErr w:type="spellStart"/>
-    <w:r>
-      <w:t>thực</w:t>
-    </w:r>
-    <w:proofErr w:type="spellEnd"/>
-    <w:r>
-      <w:t xml:space="preserve"> </w:t>
-    </w:r>
-    <w:proofErr w:type="spellStart"/>
-    <w:r>
-      <w:t>hành</w:t>
-    </w:r>
-    <w:proofErr w:type="spellEnd"/>
-    <w:r>
-      <w:t xml:space="preserve"> </w:t>
-    </w:r>
-    <w:proofErr w:type="spellStart"/>
-    <w:r>
-      <w:t>buổi</w:t>
-    </w:r>
-    <w:proofErr w:type="spellEnd"/>
-    <w:r>
-      <w:t xml:space="preserve"> 3 – Sok Kim Thanh</w:t>
+      <w:t>Báo cáo thực hành buổi 3 – Sok Kim Thanh</w:t>
     </w:r>
     <w:r>
       <w:t xml:space="preserve"> – 28/06/2024</w:t>
     </w:r>
     <w:r>
-      <w:t xml:space="preserve"> – </w:t>
+      <w:t xml:space="preserve"> – Sáng</w:t>
     </w:r>
-    <w:proofErr w:type="spellStart"/>
-    <w:r>
-      <w:t>Sáng</w:t>
-    </w:r>
-    <w:proofErr w:type="spellEnd"/>
   </w:p>
 </w:hdr>
 </file>
 
 <file path=word/header3.xml><?xml version="1.0" encoding="utf-8"?>
-<w:hdr xmlns:wpc="http://schemas.microsoft.com/office/word/2010/wordprocessingCanvas" xmlns:cx="http://schemas.microsoft.com/office/drawing/2014/chartex" xmlns:cx1="http://schemas.microsoft.com/office/drawing/2015/9/8/chartex" xmlns:cx2="http://schemas.microsoft.com/office/drawing/2015/10/21/chartex" xmlns:cx3="http://schemas.microsoft.com/office/drawing/2016/5/9/chartex" xmlns:cx4="http://schemas.microsoft.com/office/drawing/2016/5/10/chartex" xmlns:cx5="http://schemas.microsoft.com/office/drawing/2016/5/11/chartex" xmlns:cx6="http://schemas.microsoft.com/office/drawing/2016/5/12/chartex" xmlns:cx7="http://schemas.microsoft.com/office/drawing/2016/5/13/chartex" xmlns:cx8="http://schemas.microsoft.com/office/drawing/2016/5/14/chartex" xmlns:mc="http://schemas.openxmlformats.org/markup-compatibility/2006" xmlns:aink="http://schemas.microsoft.com/office/drawing/2016/ink" xmlns:am3d="http://schemas.microsoft.com/office/drawing/2017/model3d" xmlns:o="urn:schemas-microsoft-com:office:office" xmlns:r="http://schemas.openxmlformats.org/officeDocument/2006/relationships" xmlns:m="http://schemas.openxmlformats.org/officeDocument/2006/math" xmlns:v="urn:schemas-microsoft-com:vml" xmlns:wp14="http://schemas.microsoft.com/office/word/2010/wordprocessingDrawing" xmlns:wp="http://schemas.openxmlformats.org/drawingml/2006/wordprocessingDrawing" xmlns:w10="urn:schemas-microsoft-com:office:word" xmlns:w="http://schemas.openxmlformats.org/wordprocessingml/2006/main" xmlns:w14="http://schemas.microsoft.com/office/word/2010/wordml" xmlns:w15="http://schemas.microsoft.com/office/word/2012/wordml" xmlns:w16cex="http://schemas.microsoft.com/office/word/2018/wordml/cex" xmlns:w16cid="http://schemas.microsoft.com/office/word/2016/wordml/cid" xmlns:w16="http://schemas.microsoft.com/office/word/2018/wordml" xmlns:w16sdtdh="http://schemas.microsoft.com/office/word/2020/wordml/sdtdatahash" xmlns:w16se="http://schemas.microsoft.com/office/word/2015/wordml/symex" xmlns:wpg="http://schemas.microsoft.com/office/word/2010/wordprocessingGroup" xmlns:wpi="http://schemas.microsoft.com/office/word/2010/wordprocessingInk" xmlns:wne="http://schemas.microsoft.com/office/word/2006/wordml" xmlns:wps="http://schemas.microsoft.com/office/word/2010/wordprocessingShape" mc:Ignorable="w14 w15 w16se w16cid w16 w16cex w16sdtdh wp14">
+<w:hdr xmlns:wpc="http://schemas.microsoft.com/office/word/2010/wordprocessingCanvas" xmlns:cx="http://schemas.microsoft.com/office/drawing/2014/chartex" xmlns:cx1="http://schemas.microsoft.com/office/drawing/2015/9/8/chartex" xmlns:cx2="http://schemas.microsoft.com/office/drawing/2015/10/21/chartex" xmlns:cx3="http://schemas.microsoft.com/office/drawing/2016/5/9/chartex" xmlns:cx4="http://schemas.microsoft.com/office/drawing/2016/5/10/chartex" xmlns:cx5="http://schemas.microsoft.com/office/drawing/2016/5/11/chartex" xmlns:cx6="http://schemas.microsoft.com/office/drawing/2016/5/12/chartex" xmlns:cx7="http://schemas.microsoft.com/office/drawing/2016/5/13/chartex" xmlns:cx8="http://schemas.microsoft.com/office/drawing/2016/5/14/chartex" xmlns:mc="http://schemas.openxmlformats.org/markup-compatibility/2006" xmlns:aink="http://schemas.microsoft.com/office/drawing/2016/ink" xmlns:am3d="http://schemas.microsoft.com/office/drawing/2017/model3d" xmlns:o="urn:schemas-microsoft-com:office:office" xmlns:oel="http://schemas.microsoft.com/office/2019/extlst" xmlns:r="http://schemas.openxmlformats.org/officeDocument/2006/relationships" xmlns:m="http://schemas.openxmlformats.org/officeDocument/2006/math" xmlns:v="urn:schemas-microsoft-com:vml" xmlns:wp14="http://schemas.microsoft.com/office/word/2010/wordprocessingDrawing" xmlns:wp="http://schemas.openxmlformats.org/drawingml/2006/wordprocessingDrawing" xmlns:w10="urn:schemas-microsoft-com:office:word" xmlns:w="http://schemas.openxmlformats.org/wordprocessingml/2006/main" xmlns:w14="http://schemas.microsoft.com/office/word/2010/wordml" xmlns:w15="http://schemas.microsoft.com/office/word/2012/wordml" xmlns:w16cex="http://schemas.microsoft.com/office/word/2018/wordml/cex" xmlns:w16cid="http://schemas.microsoft.com/office/word/2016/wordml/cid" xmlns:w16="http://schemas.microsoft.com/office/word/2018/wordml" xmlns:w16sdtdh="http://schemas.microsoft.com/office/word/2020/wordml/sdtdatahash" xmlns:w16se="http://schemas.microsoft.com/office/word/2015/wordml/symex" xmlns:wpg="http://schemas.microsoft.com/office/word/2010/wordprocessingGroup" xmlns:wpi="http://schemas.microsoft.com/office/word/2010/wordprocessingInk" xmlns:wne="http://schemas.microsoft.com/office/word/2006/wordml" xmlns:wps="http://schemas.microsoft.com/office/word/2010/wordprocessingShape" mc:Ignorable="w14 w15 w16se w16cid w16 w16cex w16sdtdh wp14">
   <w:p>
     <w:pPr>
-      <w:pStyle w:val="utrang"/>
+      <w:pStyle w:val="Header"/>
     </w:pPr>
   </w:p>
 </w:hdr>
 </file>
 
 <file path=word/numbering.xml><?xml version="1.0" encoding="utf-8"?>
-<w:numbering xmlns:wpc="http://schemas.microsoft.com/office/word/2010/wordprocessingCanvas" xmlns:cx="http://schemas.microsoft.com/office/drawing/2014/chartex" xmlns:cx1="http://schemas.microsoft.com/office/drawing/2015/9/8/chartex" xmlns:cx2="http://schemas.microsoft.com/office/drawing/2015/10/21/chartex" xmlns:cx3="http://schemas.microsoft.com/office/drawing/2016/5/9/chartex" xmlns:cx4="http://schemas.microsoft.com/office/drawing/2016/5/10/chartex" xmlns:cx5="http://schemas.microsoft.com/office/drawing/2016/5/11/chartex" xmlns:cx6="http://schemas.microsoft.com/office/drawing/2016/5/12/chartex" xmlns:cx7="http://schemas.microsoft.com/office/drawing/2016/5/13/chartex" xmlns:cx8="http://schemas.microsoft.com/office/drawing/2016/5/14/chartex" xmlns:mc="http://schemas.openxmlformats.org/markup-compatibility/2006" xmlns:aink="http://schemas.microsoft.com/office/drawing/2016/ink" xmlns:am3d="http://schemas.microsoft.com/office/drawing/2017/model3d" xmlns:o="urn:schemas-microsoft-com:office:office" xmlns:r="http://schemas.openxmlformats.org/officeDocument/2006/relationships" xmlns:m="http://schemas.openxmlformats.org/officeDocument/2006/math" xmlns:v="urn:schemas-microsoft-com:vml" xmlns:wp14="http://schemas.microsoft.com/office/word/2010/wordprocessingDrawing" xmlns:wp="http://schemas.openxmlformats.org/drawingml/2006/wordprocessingDrawing" xmlns:w10="urn:schemas-microsoft-com:office:word" xmlns:w="http://schemas.openxmlformats.org/wordprocessingml/2006/main" xmlns:w14="http://schemas.microsoft.com/office/word/2010/wordml" xmlns:w15="http://schemas.microsoft.com/office/word/2012/wordml" xmlns:w16cex="http://schemas.microsoft.com/office/word/2018/wordml/cex" xmlns:w16cid="http://schemas.microsoft.com/office/word/2016/wordml/cid" xmlns:w16="http://schemas.microsoft.com/office/word/2018/wordml" xmlns:w16sdtdh="http://schemas.microsoft.com/office/word/2020/wordml/sdtdatahash" xmlns:w16se="http://schemas.microsoft.com/office/word/2015/wordml/symex" xmlns:wpg="http://schemas.microsoft.com/office/word/2010/wordprocessingGroup" xmlns:wpi="http://schemas.microsoft.com/office/word/2010/wordprocessingInk" xmlns:wne="http://schemas.microsoft.com/office/word/2006/wordml" xmlns:wps="http://schemas.microsoft.com/office/word/2010/wordprocessingShape" mc:Ignorable="w14 w15 w16se w16cid w16 w16cex w16sdtdh wp14">
+<w:numbering xmlns:wpc="http://schemas.microsoft.com/office/word/2010/wordprocessingCanvas" xmlns:cx="http://schemas.microsoft.com/office/drawing/2014/chartex" xmlns:cx1="http://schemas.microsoft.com/office/drawing/2015/9/8/chartex" xmlns:cx2="http://schemas.microsoft.com/office/drawing/2015/10/21/chartex" xmlns:cx3="http://schemas.microsoft.com/office/drawing/2016/5/9/chartex" xmlns:cx4="http://schemas.microsoft.com/office/drawing/2016/5/10/chartex" xmlns:cx5="http://schemas.microsoft.com/office/drawing/2016/5/11/chartex" xmlns:cx6="http://schemas.microsoft.com/office/drawing/2016/5/12/chartex" xmlns:cx7="http://schemas.microsoft.com/office/drawing/2016/5/13/chartex" xmlns:cx8="http://schemas.microsoft.com/office/drawing/2016/5/14/chartex" xmlns:mc="http://schemas.openxmlformats.org/markup-compatibility/2006" xmlns:aink="http://schemas.microsoft.com/office/drawing/2016/ink" xmlns:am3d="http://schemas.microsoft.com/office/drawing/2017/model3d" xmlns:o="urn:schemas-microsoft-com:office:office" xmlns:oel="http://schemas.microsoft.com/office/2019/extlst" xmlns:r="http://schemas.openxmlformats.org/officeDocument/2006/relationships" xmlns:m="http://schemas.openxmlformats.org/officeDocument/2006/math" xmlns:v="urn:schemas-microsoft-com:vml" xmlns:wp14="http://schemas.microsoft.com/office/word/2010/wordprocessingDrawing" xmlns:wp="http://schemas.openxmlformats.org/drawingml/2006/wordprocessingDrawing" xmlns:w10="urn:schemas-microsoft-com:office:word" xmlns:w="http://schemas.openxmlformats.org/wordprocessingml/2006/main" xmlns:w14="http://schemas.microsoft.com/office/word/2010/wordml" xmlns:w15="http://schemas.microsoft.com/office/word/2012/wordml" xmlns:w16cex="http://schemas.microsoft.com/office/word/2018/wordml/cex" xmlns:w16cid="http://schemas.microsoft.com/office/word/2016/wordml/cid" xmlns:w16="http://schemas.microsoft.com/office/word/2018/wordml" xmlns:w16sdtdh="http://schemas.microsoft.com/office/word/2020/wordml/sdtdatahash" xmlns:w16se="http://schemas.microsoft.com/office/word/2015/wordml/symex" xmlns:wpg="http://schemas.microsoft.com/office/word/2010/wordprocessingGroup" xmlns:wpi="http://schemas.microsoft.com/office/word/2010/wordprocessingInk" xmlns:wne="http://schemas.microsoft.com/office/word/2006/wordml" xmlns:wps="http://schemas.microsoft.com/office/word/2010/wordprocessingShape" mc:Ignorable="w14 w15 w16se w16cid w16 w16cex w16sdtdh wp14">
   <w:abstractNum w:abstractNumId="0" w15:restartNumberingAfterBreak="0">
     <w:nsid w:val="421853CE"/>
     <w:multiLevelType w:val="hybridMultilevel"/>
@@ -1395,13 +781,13 @@
       </w:rPr>
     </w:lvl>
   </w:abstractNum>
-  <w:num w:numId="1">
+  <w:num w:numId="1" w16cid:durableId="860628773">
     <w:abstractNumId w:val="2"/>
   </w:num>
-  <w:num w:numId="2">
+  <w:num w:numId="2" w16cid:durableId="1256860802">
     <w:abstractNumId w:val="1"/>
   </w:num>
-  <w:num w:numId="3">
+  <w:num w:numId="3" w16cid:durableId="561143041">
     <w:abstractNumId w:val="0"/>
   </w:num>
 </w:numbering>
@@ -1802,18 +1188,18 @@
     <w:lsdException w:name="Unresolved Mention" w:semiHidden="1" w:unhideWhenUsed="1"/>
     <w:lsdException w:name="Smart Link" w:semiHidden="1" w:unhideWhenUsed="1"/>
   </w:latentStyles>
-  <w:style w:type="paragraph" w:default="1" w:styleId="Binhthng">
+  <w:style w:type="paragraph" w:default="1" w:styleId="Normal">
     <w:name w:val="Normal"/>
     <w:qFormat/>
     <w:rPr>
       <w:lang w:val="en-US"/>
     </w:rPr>
   </w:style>
-  <w:style w:type="paragraph" w:styleId="u1">
+  <w:style w:type="paragraph" w:styleId="Heading1">
     <w:name w:val="heading 1"/>
-    <w:basedOn w:val="Binhthng"/>
-    <w:next w:val="Binhthng"/>
-    <w:link w:val="u1Char"/>
+    <w:basedOn w:val="Normal"/>
+    <w:next w:val="Normal"/>
+    <w:link w:val="Heading1Char"/>
     <w:uiPriority w:val="9"/>
     <w:qFormat/>
     <w:rsid w:val="00BF62C2"/>
@@ -1830,13 +1216,13 @@
       <w:szCs w:val="32"/>
     </w:rPr>
   </w:style>
-  <w:style w:type="character" w:default="1" w:styleId="Phngmcinhcuaoanvn">
+  <w:style w:type="character" w:default="1" w:styleId="DefaultParagraphFont">
     <w:name w:val="Default Paragraph Font"/>
     <w:uiPriority w:val="1"/>
     <w:semiHidden/>
     <w:unhideWhenUsed/>
   </w:style>
-  <w:style w:type="table" w:default="1" w:styleId="BangThngthng">
+  <w:style w:type="table" w:default="1" w:styleId="TableNormal">
     <w:name w:val="Normal Table"/>
     <w:uiPriority w:val="99"/>
     <w:semiHidden/>
@@ -1851,17 +1237,17 @@
       </w:tblCellMar>
     </w:tblPr>
   </w:style>
-  <w:style w:type="numbering" w:default="1" w:styleId="Khngco">
+  <w:style w:type="numbering" w:default="1" w:styleId="NoList">
     <w:name w:val="No List"/>
     <w:uiPriority w:val="99"/>
     <w:semiHidden/>
     <w:unhideWhenUsed/>
   </w:style>
-  <w:style w:type="paragraph" w:styleId="Tiu">
+  <w:style w:type="paragraph" w:styleId="Title">
     <w:name w:val="Title"/>
-    <w:basedOn w:val="Binhthng"/>
-    <w:next w:val="Binhthng"/>
-    <w:link w:val="TiuChar"/>
+    <w:basedOn w:val="Normal"/>
+    <w:next w:val="Normal"/>
+    <w:link w:val="TitleChar"/>
     <w:uiPriority w:val="10"/>
     <w:qFormat/>
     <w:rsid w:val="00BF62C2"/>
@@ -1877,10 +1263,10 @@
       <w:szCs w:val="56"/>
     </w:rPr>
   </w:style>
-  <w:style w:type="character" w:customStyle="1" w:styleId="TiuChar">
-    <w:name w:val="Tiêu đề Char"/>
-    <w:basedOn w:val="Phngmcinhcuaoanvn"/>
-    <w:link w:val="Tiu"/>
+  <w:style w:type="character" w:customStyle="1" w:styleId="TitleChar">
+    <w:name w:val="Title Char"/>
+    <w:basedOn w:val="DefaultParagraphFont"/>
+    <w:link w:val="Title"/>
     <w:uiPriority w:val="10"/>
     <w:rsid w:val="00BF62C2"/>
     <w:rPr>
@@ -1892,11 +1278,11 @@
       <w:lang w:val="en-US"/>
     </w:rPr>
   </w:style>
-  <w:style w:type="paragraph" w:styleId="Tiuphu">
+  <w:style w:type="paragraph" w:styleId="Subtitle">
     <w:name w:val="Subtitle"/>
-    <w:basedOn w:val="Binhthng"/>
-    <w:next w:val="Binhthng"/>
-    <w:link w:val="TiuphuChar"/>
+    <w:basedOn w:val="Normal"/>
+    <w:next w:val="Normal"/>
+    <w:link w:val="SubtitleChar"/>
     <w:uiPriority w:val="11"/>
     <w:qFormat/>
     <w:rsid w:val="00BF62C2"/>
@@ -1911,10 +1297,10 @@
       <w:spacing w:val="15"/>
     </w:rPr>
   </w:style>
-  <w:style w:type="character" w:customStyle="1" w:styleId="TiuphuChar">
-    <w:name w:val="Tiêu đề phụ Char"/>
-    <w:basedOn w:val="Phngmcinhcuaoanvn"/>
-    <w:link w:val="Tiuphu"/>
+  <w:style w:type="character" w:customStyle="1" w:styleId="SubtitleChar">
+    <w:name w:val="Subtitle Char"/>
+    <w:basedOn w:val="DefaultParagraphFont"/>
+    <w:link w:val="Subtitle"/>
     <w:uiPriority w:val="11"/>
     <w:rsid w:val="00BF62C2"/>
     <w:rPr>
@@ -1924,10 +1310,10 @@
       <w:lang w:val="en-US"/>
     </w:rPr>
   </w:style>
-  <w:style w:type="character" w:customStyle="1" w:styleId="u1Char">
-    <w:name w:val="Đầu đề 1 Char"/>
-    <w:basedOn w:val="Phngmcinhcuaoanvn"/>
-    <w:link w:val="u1"/>
+  <w:style w:type="character" w:customStyle="1" w:styleId="Heading1Char">
+    <w:name w:val="Heading 1 Char"/>
+    <w:basedOn w:val="DefaultParagraphFont"/>
+    <w:link w:val="Heading1"/>
     <w:uiPriority w:val="9"/>
     <w:rsid w:val="00BF62C2"/>
     <w:rPr>
@@ -1938,9 +1324,9 @@
       <w:lang w:val="en-US"/>
     </w:rPr>
   </w:style>
-  <w:style w:type="paragraph" w:styleId="oancuaDanhsach">
+  <w:style w:type="paragraph" w:styleId="ListParagraph">
     <w:name w:val="List Paragraph"/>
-    <w:basedOn w:val="Binhthng"/>
+    <w:basedOn w:val="Normal"/>
     <w:uiPriority w:val="34"/>
     <w:qFormat/>
     <w:rsid w:val="00BF62C2"/>
@@ -1949,10 +1335,10 @@
       <w:contextualSpacing/>
     </w:pPr>
   </w:style>
-  <w:style w:type="paragraph" w:styleId="utrang">
+  <w:style w:type="paragraph" w:styleId="Header">
     <w:name w:val="header"/>
-    <w:basedOn w:val="Binhthng"/>
-    <w:link w:val="utrangChar"/>
+    <w:basedOn w:val="Normal"/>
+    <w:link w:val="HeaderChar"/>
     <w:uiPriority w:val="99"/>
     <w:unhideWhenUsed/>
     <w:rsid w:val="00B34980"/>
@@ -1964,20 +1350,20 @@
       <w:spacing w:after="0" w:line="240" w:lineRule="auto"/>
     </w:pPr>
   </w:style>
-  <w:style w:type="character" w:customStyle="1" w:styleId="utrangChar">
-    <w:name w:val="Đầu trang Char"/>
-    <w:basedOn w:val="Phngmcinhcuaoanvn"/>
-    <w:link w:val="utrang"/>
+  <w:style w:type="character" w:customStyle="1" w:styleId="HeaderChar">
+    <w:name w:val="Header Char"/>
+    <w:basedOn w:val="DefaultParagraphFont"/>
+    <w:link w:val="Header"/>
     <w:uiPriority w:val="99"/>
     <w:rsid w:val="00B34980"/>
     <w:rPr>
       <w:lang w:val="en-US"/>
     </w:rPr>
   </w:style>
-  <w:style w:type="paragraph" w:styleId="Chntrang">
+  <w:style w:type="paragraph" w:styleId="Footer">
     <w:name w:val="footer"/>
-    <w:basedOn w:val="Binhthng"/>
-    <w:link w:val="ChntrangChar"/>
+    <w:basedOn w:val="Normal"/>
+    <w:link w:val="FooterChar"/>
     <w:uiPriority w:val="99"/>
     <w:unhideWhenUsed/>
     <w:rsid w:val="00B34980"/>
@@ -1989,19 +1375,19 @@
       <w:spacing w:after="0" w:line="240" w:lineRule="auto"/>
     </w:pPr>
   </w:style>
-  <w:style w:type="character" w:customStyle="1" w:styleId="ChntrangChar">
-    <w:name w:val="Chân trang Char"/>
-    <w:basedOn w:val="Phngmcinhcuaoanvn"/>
-    <w:link w:val="Chntrang"/>
+  <w:style w:type="character" w:customStyle="1" w:styleId="FooterChar">
+    <w:name w:val="Footer Char"/>
+    <w:basedOn w:val="DefaultParagraphFont"/>
+    <w:link w:val="Footer"/>
     <w:uiPriority w:val="99"/>
     <w:rsid w:val="00B34980"/>
     <w:rPr>
       <w:lang w:val="en-US"/>
     </w:rPr>
   </w:style>
-  <w:style w:type="character" w:styleId="Siuktni">
+  <w:style w:type="character" w:styleId="Hyperlink">
     <w:name w:val="Hyperlink"/>
-    <w:basedOn w:val="Phngmcinhcuaoanvn"/>
+    <w:basedOn w:val="DefaultParagraphFont"/>
     <w:uiPriority w:val="99"/>
     <w:semiHidden/>
     <w:unhideWhenUsed/>

</xml_diff>